<commit_message>
Lab 2 and 3 fix and Lab 4
</commit_message>
<xml_diff>
--- a/reports/Katchan/2/KIT-2.docx
+++ b/reports/Katchan/2/KIT-2.docx
@@ -1,6 +1,6 @@
 
 <file path=word/document.xml><?xml version="1.0" encoding="utf-8"?>
-<w:document xmlns:wpc="http://schemas.microsoft.com/office/word/2010/wordprocessingCanvas" xmlns:mc="http://schemas.openxmlformats.org/markup-compatibility/2006" xmlns:o="urn:schemas-microsoft-com:office:office" xmlns:r="http://schemas.openxmlformats.org/officeDocument/2006/relationships" xmlns:m="http://schemas.openxmlformats.org/officeDocument/2006/math" xmlns:v="urn:schemas-microsoft-com:vml" xmlns:wp14="http://schemas.microsoft.com/office/word/2010/wordprocessingDrawing" xmlns:wp="http://schemas.openxmlformats.org/drawingml/2006/wordprocessingDrawing" xmlns:w10="urn:schemas-microsoft-com:office:word" xmlns:w="http://schemas.openxmlformats.org/wordprocessingml/2006/main" xmlns:w14="http://schemas.microsoft.com/office/word/2010/wordml" xmlns:wpg="http://schemas.microsoft.com/office/word/2010/wordprocessingGroup" xmlns:wpi="http://schemas.microsoft.com/office/word/2010/wordprocessingInk" xmlns:wne="http://schemas.microsoft.com/office/word/2006/wordml" xmlns:wps="http://schemas.microsoft.com/office/word/2010/wordprocessingShape" mc:Ignorable="w14 wp14">
+<w:document xmlns:wpc="http://schemas.microsoft.com/office/word/2010/wordprocessingCanvas" xmlns:cx="http://schemas.microsoft.com/office/drawing/2014/chartex" xmlns:cx1="http://schemas.microsoft.com/office/drawing/2015/9/8/chartex" xmlns:cx2="http://schemas.microsoft.com/office/drawing/2015/10/21/chartex" xmlns:cx3="http://schemas.microsoft.com/office/drawing/2016/5/9/chartex" xmlns:cx4="http://schemas.microsoft.com/office/drawing/2016/5/10/chartex" xmlns:cx5="http://schemas.microsoft.com/office/drawing/2016/5/11/chartex" xmlns:cx6="http://schemas.microsoft.com/office/drawing/2016/5/12/chartex" xmlns:cx7="http://schemas.microsoft.com/office/drawing/2016/5/13/chartex" xmlns:cx8="http://schemas.microsoft.com/office/drawing/2016/5/14/chartex" xmlns:mc="http://schemas.openxmlformats.org/markup-compatibility/2006" xmlns:aink="http://schemas.microsoft.com/office/drawing/2016/ink" xmlns:am3d="http://schemas.microsoft.com/office/drawing/2017/model3d" xmlns:o="urn:schemas-microsoft-com:office:office" xmlns:r="http://schemas.openxmlformats.org/officeDocument/2006/relationships" xmlns:m="http://schemas.openxmlformats.org/officeDocument/2006/math" xmlns:v="urn:schemas-microsoft-com:vml" xmlns:wp14="http://schemas.microsoft.com/office/word/2010/wordprocessingDrawing" xmlns:wp="http://schemas.openxmlformats.org/drawingml/2006/wordprocessingDrawing" xmlns:w10="urn:schemas-microsoft-com:office:word" xmlns:w="http://schemas.openxmlformats.org/wordprocessingml/2006/main" xmlns:w14="http://schemas.microsoft.com/office/word/2010/wordml" xmlns:w15="http://schemas.microsoft.com/office/word/2012/wordml" xmlns:w16cex="http://schemas.microsoft.com/office/word/2018/wordml/cex" xmlns:w16cid="http://schemas.microsoft.com/office/word/2016/wordml/cid" xmlns:w16="http://schemas.microsoft.com/office/word/2018/wordml" xmlns:w16sdtdh="http://schemas.microsoft.com/office/word/2020/wordml/sdtdatahash" xmlns:w16se="http://schemas.microsoft.com/office/word/2015/wordml/symex" xmlns:wpg="http://schemas.microsoft.com/office/word/2010/wordprocessingGroup" xmlns:wpi="http://schemas.microsoft.com/office/word/2010/wordprocessingInk" xmlns:wne="http://schemas.microsoft.com/office/word/2006/wordml" xmlns:wps="http://schemas.microsoft.com/office/word/2010/wordprocessingShape" mc:Ignorable="w14 w15 w16se w16cid w16 w16cex w16sdtdh wp14">
   <w:body>
     <w:p>
       <w:pPr>
@@ -14,8 +14,6 @@
         </w:rPr>
         <w:t>Министерство образования Республики Беларусь</w:t>
       </w:r>
-      <w:bookmarkStart w:id="0" w:name="_GoBack"/>
-      <w:bookmarkEnd w:id="0"/>
     </w:p>
     <w:p>
       <w:pPr>
@@ -319,19 +317,11 @@
           <w:lang w:val="ru-RU"/>
         </w:rPr>
       </w:pPr>
-      <w:proofErr w:type="spellStart"/>
-      <w:r>
-        <w:rPr>
-          <w:lang w:val="ru-RU"/>
-        </w:rPr>
-        <w:t>Качан</w:t>
-      </w:r>
-      <w:proofErr w:type="spellEnd"/>
-      <w:r>
-        <w:rPr>
-          <w:lang w:val="ru-RU"/>
-        </w:rPr>
-        <w:t xml:space="preserve"> Д</w:t>
+      <w:r>
+        <w:rPr>
+          <w:lang w:val="ru-RU"/>
+        </w:rPr>
+        <w:t>Качан Д</w:t>
       </w:r>
       <w:r>
         <w:rPr>
@@ -522,6 +512,77 @@
       <w:pPr>
         <w:pStyle w:val="a9"/>
         <w:spacing w:line="276" w:lineRule="auto"/>
+        <w:rPr>
+          <w:lang w:val="ru-RU"/>
+        </w:rPr>
+      </w:pPr>
+      <w:r>
+        <w:rPr>
+          <w:lang w:val="ru-RU"/>
+        </w:rPr>
+        <w:t xml:space="preserve">1. </w:t>
+      </w:r>
+      <w:r>
+        <w:rPr>
+          <w:lang w:val="ru-RU"/>
+        </w:rPr>
+        <w:t xml:space="preserve">Попробуйте экспортировать только что созданный раздел </w:t>
+      </w:r>
+      <w:r>
+        <w:t>Test</w:t>
+      </w:r>
+      <w:r>
+        <w:rPr>
+          <w:lang w:val="ru-RU"/>
+        </w:rPr>
+        <w:t xml:space="preserve">. Найдите и выделите его мышкой в левом окне редактора реестра. Щелкните правой кнопкой мыши для вызова контекстного меню и выберите команду </w:t>
+      </w:r>
+      <w:r>
+        <w:rPr>
+          <w:b/>
+          <w:bCs/>
+          <w:lang w:val="ru-RU"/>
+        </w:rPr>
+        <w:t>Экспортировать.</w:t>
+      </w:r>
+      <w:r>
+        <w:rPr>
+          <w:lang w:val="ru-RU"/>
+        </w:rPr>
+        <w:t xml:space="preserve"> В открывшемся диалоговом окне укажите имя файла, например </w:t>
+      </w:r>
+      <w:r>
+        <w:t>cat</w:t>
+      </w:r>
+      <w:r>
+        <w:rPr>
+          <w:lang w:val="ru-RU"/>
+        </w:rPr>
+        <w:t>.</w:t>
+      </w:r>
+      <w:r>
+        <w:t>reg</w:t>
+      </w:r>
+      <w:r>
+        <w:rPr>
+          <w:lang w:val="ru-RU"/>
+        </w:rPr>
+        <w:t>, для записи настроек раздела и сохраните его на Рабочем столе</w:t>
+      </w:r>
+    </w:p>
+    <w:p>
+      <w:pPr>
+        <w:pStyle w:val="a9"/>
+        <w:spacing w:line="276" w:lineRule="auto"/>
+        <w:rPr>
+          <w:lang w:val="ru-RU"/>
+        </w:rPr>
+      </w:pPr>
+    </w:p>
+    <w:p>
+      <w:pPr>
+        <w:pStyle w:val="a9"/>
+        <w:spacing w:line="276" w:lineRule="auto"/>
         <w:jc w:val="center"/>
         <w:rPr>
           <w:lang w:val="ru-RU"/>
@@ -552,9 +613,9 @@
           <w:lang w:val="ru-RU"/>
         </w:rPr>
         <w:drawing>
-          <wp:inline distT="0" distB="0" distL="0" distR="0" wp14:anchorId="4B035E65" wp14:editId="58E9928E">
-            <wp:extent cx="5940425" cy="3132679"/>
-            <wp:effectExtent l="0" t="0" r="3175" b="0"/>
+          <wp:inline distT="0" distB="0" distL="0" distR="0" wp14:anchorId="4B035E65" wp14:editId="14FD2CF6">
+            <wp:extent cx="4838700" cy="2551685"/>
+            <wp:effectExtent l="0" t="0" r="0" b="1270"/>
             <wp:docPr id="1" name="Рисунок 1" descr="https://sun9-85.userapi.com/impg/4Xl6MN4vTjbKnnPbiWpfqqdExQxE5x5RO0gGOA/AMdOU6tqUjU.jpg?size=1426x752&amp;quality=96&amp;sign=c93e6e8575970c336aa7d6d69fb15516&amp;type=album"/>
             <wp:cNvGraphicFramePr>
               <a:graphicFrameLocks xmlns:a="http://schemas.openxmlformats.org/drawingml/2006/main" noChangeAspect="1"/>
@@ -569,7 +630,7 @@
                     </pic:cNvPicPr>
                   </pic:nvPicPr>
                   <pic:blipFill>
-                    <a:blip r:embed="rId9">
+                    <a:blip r:embed="rId8" cstate="print">
                       <a:extLst>
                         <a:ext uri="{28A0092B-C50C-407E-A947-70E740481C1C}">
                           <a14:useLocalDpi xmlns:a14="http://schemas.microsoft.com/office/drawing/2010/main" val="0"/>
@@ -584,7 +645,7 @@
                   <pic:spPr bwMode="auto">
                     <a:xfrm>
                       <a:off x="0" y="0"/>
-                      <a:ext cx="5940425" cy="3132679"/>
+                      <a:ext cx="4847706" cy="2556434"/>
                     </a:xfrm>
                     <a:prstGeom prst="rect">
                       <a:avLst/>
@@ -610,15 +671,25 @@
           <w:lang w:val="ru-RU"/>
         </w:rPr>
       </w:pPr>
+    </w:p>
+    <w:p>
+      <w:pPr>
+        <w:pStyle w:val="a9"/>
+        <w:spacing w:line="276" w:lineRule="auto"/>
+        <w:jc w:val="center"/>
+        <w:rPr>
+          <w:lang w:val="ru-RU"/>
+        </w:rPr>
+      </w:pPr>
       <w:r>
         <w:rPr>
           <w:noProof/>
           <w:lang w:val="ru-RU"/>
         </w:rPr>
         <w:drawing>
-          <wp:inline distT="0" distB="0" distL="0" distR="0" wp14:anchorId="1CEBBDE6" wp14:editId="1DCB86EB">
-            <wp:extent cx="5940425" cy="3132679"/>
-            <wp:effectExtent l="0" t="0" r="3175" b="0"/>
+          <wp:inline distT="0" distB="0" distL="0" distR="0" wp14:anchorId="1CEBBDE6" wp14:editId="4E8C91D7">
+            <wp:extent cx="4831080" cy="2547667"/>
+            <wp:effectExtent l="0" t="0" r="7620" b="5080"/>
             <wp:docPr id="2" name="Рисунок 2" descr="https://sun9-47.userapi.com/impg/sg15gZ428OSFDDQKa01ArsFalfTJWGr7c8kncg/xFrs3s9AaFI.jpg?size=1426x752&amp;quality=96&amp;sign=74453effea271adb2b670963fbd602b3&amp;type=album"/>
             <wp:cNvGraphicFramePr>
               <a:graphicFrameLocks xmlns:a="http://schemas.openxmlformats.org/drawingml/2006/main" noChangeAspect="1"/>
@@ -628,6 +699,157 @@
                 <pic:pic xmlns:pic="http://schemas.openxmlformats.org/drawingml/2006/picture">
                   <pic:nvPicPr>
                     <pic:cNvPr id="0" name="Picture 3" descr="https://sun9-47.userapi.com/impg/sg15gZ428OSFDDQKa01ArsFalfTJWGr7c8kncg/xFrs3s9AaFI.jpg?size=1426x752&amp;quality=96&amp;sign=74453effea271adb2b670963fbd602b3&amp;type=album"/>
+                    <pic:cNvPicPr>
+                      <a:picLocks noChangeAspect="1" noChangeArrowheads="1"/>
+                    </pic:cNvPicPr>
+                  </pic:nvPicPr>
+                  <pic:blipFill>
+                    <a:blip r:embed="rId9" cstate="print">
+                      <a:extLst>
+                        <a:ext uri="{28A0092B-C50C-407E-A947-70E740481C1C}">
+                          <a14:useLocalDpi xmlns:a14="http://schemas.microsoft.com/office/drawing/2010/main" val="0"/>
+                        </a:ext>
+                      </a:extLst>
+                    </a:blip>
+                    <a:srcRect/>
+                    <a:stretch>
+                      <a:fillRect/>
+                    </a:stretch>
+                  </pic:blipFill>
+                  <pic:spPr bwMode="auto">
+                    <a:xfrm>
+                      <a:off x="0" y="0"/>
+                      <a:ext cx="4832523" cy="2548428"/>
+                    </a:xfrm>
+                    <a:prstGeom prst="rect">
+                      <a:avLst/>
+                    </a:prstGeom>
+                    <a:noFill/>
+                    <a:ln>
+                      <a:noFill/>
+                    </a:ln>
+                  </pic:spPr>
+                </pic:pic>
+              </a:graphicData>
+            </a:graphic>
+          </wp:inline>
+        </w:drawing>
+      </w:r>
+    </w:p>
+    <w:p>
+      <w:pPr>
+        <w:pStyle w:val="a9"/>
+        <w:spacing w:line="276" w:lineRule="auto"/>
+        <w:jc w:val="center"/>
+        <w:rPr>
+          <w:lang w:val="ru-RU"/>
+        </w:rPr>
+      </w:pPr>
+    </w:p>
+    <w:p>
+      <w:pPr>
+        <w:pStyle w:val="a9"/>
+        <w:spacing w:line="276" w:lineRule="auto"/>
+        <w:jc w:val="center"/>
+        <w:rPr>
+          <w:lang w:val="ru-RU"/>
+        </w:rPr>
+      </w:pPr>
+    </w:p>
+    <w:p>
+      <w:pPr>
+        <w:pStyle w:val="a9"/>
+        <w:spacing w:line="276" w:lineRule="auto"/>
+        <w:jc w:val="center"/>
+        <w:rPr>
+          <w:lang w:val="ru-RU"/>
+        </w:rPr>
+      </w:pPr>
+    </w:p>
+    <w:p>
+      <w:pPr>
+        <w:pStyle w:val="a9"/>
+        <w:spacing w:line="276" w:lineRule="auto"/>
+        <w:jc w:val="center"/>
+        <w:rPr>
+          <w:lang w:val="ru-RU"/>
+        </w:rPr>
+      </w:pPr>
+    </w:p>
+    <w:p>
+      <w:pPr>
+        <w:pStyle w:val="a9"/>
+        <w:spacing w:line="276" w:lineRule="auto"/>
+        <w:jc w:val="center"/>
+        <w:rPr>
+          <w:lang w:val="ru-RU"/>
+        </w:rPr>
+      </w:pPr>
+    </w:p>
+    <w:p>
+      <w:pPr>
+        <w:pStyle w:val="a9"/>
+        <w:spacing w:line="276" w:lineRule="auto"/>
+        <w:jc w:val="center"/>
+        <w:rPr>
+          <w:lang w:val="ru-RU"/>
+        </w:rPr>
+      </w:pPr>
+    </w:p>
+    <w:p>
+      <w:pPr>
+        <w:pStyle w:val="a9"/>
+        <w:spacing w:line="276" w:lineRule="auto"/>
+        <w:jc w:val="center"/>
+        <w:rPr>
+          <w:lang w:val="ru-RU"/>
+        </w:rPr>
+      </w:pPr>
+    </w:p>
+    <w:p>
+      <w:pPr>
+        <w:pStyle w:val="a9"/>
+        <w:spacing w:line="276" w:lineRule="auto"/>
+        <w:jc w:val="center"/>
+        <w:rPr>
+          <w:lang w:val="ru-RU"/>
+        </w:rPr>
+      </w:pPr>
+      <w:r>
+        <w:rPr>
+          <w:lang w:val="ru-RU"/>
+        </w:rPr>
+        <w:lastRenderedPageBreak/>
+        <w:t>Экспортируем раздел на рабочий стол</w:t>
+      </w:r>
+    </w:p>
+    <w:p>
+      <w:pPr>
+        <w:pStyle w:val="a9"/>
+        <w:spacing w:line="276" w:lineRule="auto"/>
+        <w:jc w:val="center"/>
+        <w:rPr>
+          <w:lang w:val="ru-RU"/>
+        </w:rPr>
+      </w:pPr>
+      <w:r>
+        <w:rPr>
+          <w:noProof/>
+          <w:lang w:val="ru-RU"/>
+        </w:rPr>
+        <w:drawing>
+          <wp:inline distT="0" distB="0" distL="0" distR="0" wp14:anchorId="2B409C16" wp14:editId="53B5320D">
+            <wp:extent cx="4831080" cy="4614514"/>
+            <wp:effectExtent l="0" t="0" r="7620" b="0"/>
+            <wp:docPr id="3" name="Рисунок 3" descr="https://sun9-64.userapi.com/impg/5z4BNpLQgusgq5zcoksNDU6yAxb_3Gs6Wszy8g/-_fSn2axp4I.jpg?size=580x554&amp;quality=96&amp;sign=7c7067243b8cb223e9ec5ca0652ec549&amp;type=album"/>
+            <wp:cNvGraphicFramePr>
+              <a:graphicFrameLocks xmlns:a="http://schemas.openxmlformats.org/drawingml/2006/main" noChangeAspect="1"/>
+            </wp:cNvGraphicFramePr>
+            <a:graphic xmlns:a="http://schemas.openxmlformats.org/drawingml/2006/main">
+              <a:graphicData uri="http://schemas.openxmlformats.org/drawingml/2006/picture">
+                <pic:pic xmlns:pic="http://schemas.openxmlformats.org/drawingml/2006/picture">
+                  <pic:nvPicPr>
+                    <pic:cNvPr id="0" name="Picture 5" descr="https://sun9-64.userapi.com/impg/5z4BNpLQgusgq5zcoksNDU6yAxb_3Gs6Wszy8g/-_fSn2axp4I.jpg?size=580x554&amp;quality=96&amp;sign=7c7067243b8cb223e9ec5ca0652ec549&amp;type=album"/>
                     <pic:cNvPicPr>
                       <a:picLocks noChangeAspect="1" noChangeArrowheads="1"/>
                     </pic:cNvPicPr>
@@ -648,7 +870,7 @@
                   <pic:spPr bwMode="auto">
                     <a:xfrm>
                       <a:off x="0" y="0"/>
-                      <a:ext cx="5940425" cy="3132679"/>
+                      <a:ext cx="4835001" cy="4618259"/>
                     </a:xfrm>
                     <a:prstGeom prst="rect">
                       <a:avLst/>
@@ -684,92 +906,11 @@
           <w:lang w:val="ru-RU"/>
         </w:rPr>
       </w:pPr>
-    </w:p>
-    <w:p>
-      <w:pPr>
-        <w:pStyle w:val="a9"/>
-        <w:spacing w:line="276" w:lineRule="auto"/>
-        <w:jc w:val="center"/>
-        <w:rPr>
-          <w:lang w:val="ru-RU"/>
-        </w:rPr>
-      </w:pPr>
-    </w:p>
-    <w:p>
-      <w:pPr>
-        <w:pStyle w:val="a9"/>
-        <w:spacing w:line="276" w:lineRule="auto"/>
-        <w:jc w:val="center"/>
-        <w:rPr>
-          <w:lang w:val="ru-RU"/>
-        </w:rPr>
-      </w:pPr>
-    </w:p>
-    <w:p>
-      <w:pPr>
-        <w:pStyle w:val="a9"/>
-        <w:spacing w:line="276" w:lineRule="auto"/>
-        <w:jc w:val="center"/>
-        <w:rPr>
-          <w:lang w:val="ru-RU"/>
-        </w:rPr>
-      </w:pPr>
-    </w:p>
-    <w:p>
-      <w:pPr>
-        <w:pStyle w:val="a9"/>
-        <w:spacing w:line="276" w:lineRule="auto"/>
-        <w:jc w:val="center"/>
-        <w:rPr>
-          <w:lang w:val="ru-RU"/>
-        </w:rPr>
-      </w:pPr>
-    </w:p>
-    <w:p>
-      <w:pPr>
-        <w:pStyle w:val="a9"/>
-        <w:spacing w:line="276" w:lineRule="auto"/>
-        <w:jc w:val="center"/>
-        <w:rPr>
-          <w:lang w:val="ru-RU"/>
-        </w:rPr>
-      </w:pPr>
-    </w:p>
-    <w:p>
-      <w:pPr>
-        <w:pStyle w:val="a9"/>
-        <w:spacing w:line="276" w:lineRule="auto"/>
-        <w:jc w:val="center"/>
-        <w:rPr>
-          <w:lang w:val="ru-RU"/>
-        </w:rPr>
-      </w:pPr>
-    </w:p>
-    <w:p>
-      <w:pPr>
-        <w:pStyle w:val="a9"/>
-        <w:spacing w:line="276" w:lineRule="auto"/>
-        <w:jc w:val="center"/>
-        <w:rPr>
-          <w:lang w:val="ru-RU"/>
-        </w:rPr>
-      </w:pPr>
-    </w:p>
-    <w:p>
-      <w:pPr>
-        <w:pStyle w:val="a9"/>
-        <w:spacing w:line="276" w:lineRule="auto"/>
-        <w:jc w:val="center"/>
-        <w:rPr>
-          <w:lang w:val="ru-RU"/>
-        </w:rPr>
-      </w:pPr>
-      <w:r>
-        <w:rPr>
-          <w:lang w:val="ru-RU"/>
-        </w:rPr>
-        <w:lastRenderedPageBreak/>
-        <w:t>Экспортируем раздел на рабочий стол</w:t>
+      <w:r>
+        <w:rPr>
+          <w:lang w:val="ru-RU"/>
+        </w:rPr>
+        <w:t>Демонстрируем экспортированный раздел на рабочем столе</w:t>
       </w:r>
     </w:p>
     <w:p>
@@ -787,10 +928,10 @@
           <w:lang w:val="ru-RU"/>
         </w:rPr>
         <w:drawing>
-          <wp:inline distT="0" distB="0" distL="0" distR="0" wp14:anchorId="2B409C16" wp14:editId="58E9EE63">
-            <wp:extent cx="5524500" cy="5276850"/>
-            <wp:effectExtent l="0" t="0" r="0" b="0"/>
-            <wp:docPr id="3" name="Рисунок 3" descr="https://sun9-64.userapi.com/impg/5z4BNpLQgusgq5zcoksNDU6yAxb_3Gs6Wszy8g/-_fSn2axp4I.jpg?size=580x554&amp;quality=96&amp;sign=7c7067243b8cb223e9ec5ca0652ec549&amp;type=album"/>
+          <wp:inline distT="0" distB="0" distL="0" distR="0" wp14:anchorId="78FBA883" wp14:editId="64C70776">
+            <wp:extent cx="4754880" cy="2679018"/>
+            <wp:effectExtent l="0" t="0" r="7620" b="7620"/>
+            <wp:docPr id="5" name="Рисунок 5" descr="https://sun9-39.userapi.com/impg/YXm35jN2xqYT1GxmRjzt2GlCCxfe6sSYbfb9Qg/xwVyShau3jo.jpg?size=946x533&amp;quality=96&amp;sign=ca9387637f392254078df70851a93660&amp;type=album"/>
             <wp:cNvGraphicFramePr>
               <a:graphicFrameLocks xmlns:a="http://schemas.openxmlformats.org/drawingml/2006/main" noChangeAspect="1"/>
             </wp:cNvGraphicFramePr>
@@ -798,7 +939,7 @@
               <a:graphicData uri="http://schemas.openxmlformats.org/drawingml/2006/picture">
                 <pic:pic xmlns:pic="http://schemas.openxmlformats.org/drawingml/2006/picture">
                   <pic:nvPicPr>
-                    <pic:cNvPr id="0" name="Picture 5" descr="https://sun9-64.userapi.com/impg/5z4BNpLQgusgq5zcoksNDU6yAxb_3Gs6Wszy8g/-_fSn2axp4I.jpg?size=580x554&amp;quality=96&amp;sign=7c7067243b8cb223e9ec5ca0652ec549&amp;type=album"/>
+                    <pic:cNvPr id="0" name="Picture 9" descr="https://sun9-39.userapi.com/impg/YXm35jN2xqYT1GxmRjzt2GlCCxfe6sSYbfb9Qg/xwVyShau3jo.jpg?size=946x533&amp;quality=96&amp;sign=ca9387637f392254078df70851a93660&amp;type=album"/>
                     <pic:cNvPicPr>
                       <a:picLocks noChangeAspect="1" noChangeArrowheads="1"/>
                     </pic:cNvPicPr>
@@ -819,7 +960,7 @@
                   <pic:spPr bwMode="auto">
                     <a:xfrm>
                       <a:off x="0" y="0"/>
-                      <a:ext cx="5524500" cy="5276850"/>
+                      <a:ext cx="4763769" cy="2684026"/>
                     </a:xfrm>
                     <a:prstGeom prst="rect">
                       <a:avLst/>
@@ -840,6 +981,249 @@
       <w:pPr>
         <w:pStyle w:val="a9"/>
         <w:spacing w:line="276" w:lineRule="auto"/>
+        <w:rPr>
+          <w:lang w:val="ru-RU"/>
+        </w:rPr>
+      </w:pPr>
+    </w:p>
+    <w:p>
+      <w:pPr>
+        <w:pStyle w:val="a9"/>
+        <w:spacing w:line="276" w:lineRule="auto"/>
+        <w:rPr>
+          <w:lang w:val="ru-RU"/>
+        </w:rPr>
+      </w:pPr>
+      <w:r>
+        <w:rPr>
+          <w:lang w:val="ru-RU"/>
+        </w:rPr>
+        <w:t xml:space="preserve">2. </w:t>
+      </w:r>
+      <w:r>
+        <w:rPr>
+          <w:lang w:val="ru-RU"/>
+        </w:rPr>
+        <w:t xml:space="preserve">Откройте меню </w:t>
+      </w:r>
+      <w:proofErr w:type="gramStart"/>
+      <w:r>
+        <w:rPr>
+          <w:lang w:val="ru-RU"/>
+        </w:rPr>
+        <w:t>Файл &gt;</w:t>
+      </w:r>
+      <w:proofErr w:type="gramEnd"/>
+      <w:r>
+        <w:rPr>
+          <w:lang w:val="ru-RU"/>
+        </w:rPr>
+        <w:t xml:space="preserve"> Импорт… и в диалоговом окне найдите файл </w:t>
+      </w:r>
+      <w:r>
+        <w:t>cat</w:t>
+      </w:r>
+      <w:r>
+        <w:rPr>
+          <w:lang w:val="ru-RU"/>
+        </w:rPr>
+        <w:t>.</w:t>
+      </w:r>
+      <w:r>
+        <w:t>reg</w:t>
+      </w:r>
+      <w:r>
+        <w:rPr>
+          <w:lang w:val="ru-RU"/>
+        </w:rPr>
+        <w:t>, который был экспортирован в предыдущем примере. В результате появится окно с сообщением, что содержащиеся в файле настройки раздела и параметры успешно добавлены в реестр</w:t>
+      </w:r>
+      <w:r>
+        <w:rPr>
+          <w:lang w:val="ru-RU"/>
+        </w:rPr>
+        <w:t>.</w:t>
+      </w:r>
+    </w:p>
+    <w:p>
+      <w:pPr>
+        <w:pStyle w:val="a9"/>
+        <w:spacing w:line="276" w:lineRule="auto"/>
+        <w:rPr>
+          <w:lang w:val="ru-RU"/>
+        </w:rPr>
+      </w:pPr>
+    </w:p>
+    <w:p>
+      <w:pPr>
+        <w:pStyle w:val="a9"/>
+        <w:spacing w:line="276" w:lineRule="auto"/>
+        <w:jc w:val="center"/>
+        <w:rPr>
+          <w:lang w:val="ru-RU"/>
+        </w:rPr>
+      </w:pPr>
+      <w:r>
+        <w:rPr>
+          <w:lang w:val="ru-RU"/>
+        </w:rPr>
+        <w:t>Им</w:t>
+      </w:r>
+      <w:r>
+        <w:rPr>
+          <w:lang w:val="ru-RU"/>
+        </w:rPr>
+        <w:t xml:space="preserve">портируем раздел </w:t>
+      </w:r>
+      <w:r>
+        <w:rPr>
+          <w:lang w:val="ru-RU"/>
+        </w:rPr>
+        <w:t>с</w:t>
+      </w:r>
+      <w:r>
+        <w:rPr>
+          <w:lang w:val="ru-RU"/>
+        </w:rPr>
+        <w:t xml:space="preserve"> рабоч</w:t>
+      </w:r>
+      <w:r>
+        <w:rPr>
+          <w:lang w:val="ru-RU"/>
+        </w:rPr>
+        <w:t>его</w:t>
+      </w:r>
+      <w:r>
+        <w:rPr>
+          <w:lang w:val="ru-RU"/>
+        </w:rPr>
+        <w:t xml:space="preserve"> стол</w:t>
+      </w:r>
+      <w:r>
+        <w:rPr>
+          <w:lang w:val="ru-RU"/>
+        </w:rPr>
+        <w:t>а</w:t>
+      </w:r>
+    </w:p>
+    <w:p>
+      <w:pPr>
+        <w:pStyle w:val="a9"/>
+        <w:spacing w:line="276" w:lineRule="auto"/>
+        <w:jc w:val="center"/>
+        <w:rPr>
+          <w:lang w:val="ru-RU"/>
+        </w:rPr>
+      </w:pPr>
+      <w:r>
+        <w:rPr>
+          <w:noProof/>
+        </w:rPr>
+        <w:drawing>
+          <wp:inline distT="0" distB="0" distL="0" distR="0" wp14:anchorId="6770213F" wp14:editId="25096D05">
+            <wp:extent cx="4320540" cy="2709633"/>
+            <wp:effectExtent l="0" t="0" r="3810" b="0"/>
+            <wp:docPr id="10" name="Рисунок 10"/>
+            <wp:cNvGraphicFramePr>
+              <a:graphicFrameLocks xmlns:a="http://schemas.openxmlformats.org/drawingml/2006/main" noChangeAspect="1"/>
+            </wp:cNvGraphicFramePr>
+            <a:graphic xmlns:a="http://schemas.openxmlformats.org/drawingml/2006/main">
+              <a:graphicData uri="http://schemas.openxmlformats.org/drawingml/2006/picture">
+                <pic:pic xmlns:pic="http://schemas.openxmlformats.org/drawingml/2006/picture">
+                  <pic:nvPicPr>
+                    <pic:cNvPr id="1" name=""/>
+                    <pic:cNvPicPr/>
+                  </pic:nvPicPr>
+                  <pic:blipFill>
+                    <a:blip r:embed="rId12"/>
+                    <a:stretch>
+                      <a:fillRect/>
+                    </a:stretch>
+                  </pic:blipFill>
+                  <pic:spPr>
+                    <a:xfrm>
+                      <a:off x="0" y="0"/>
+                      <a:ext cx="4324542" cy="2712143"/>
+                    </a:xfrm>
+                    <a:prstGeom prst="rect">
+                      <a:avLst/>
+                    </a:prstGeom>
+                  </pic:spPr>
+                </pic:pic>
+              </a:graphicData>
+            </a:graphic>
+          </wp:inline>
+        </w:drawing>
+      </w:r>
+    </w:p>
+    <w:p>
+      <w:pPr>
+        <w:pStyle w:val="a9"/>
+        <w:spacing w:line="276" w:lineRule="auto"/>
+        <w:jc w:val="center"/>
+        <w:rPr>
+          <w:lang w:val="ru-RU"/>
+        </w:rPr>
+      </w:pPr>
+    </w:p>
+    <w:p>
+      <w:pPr>
+        <w:pStyle w:val="a9"/>
+        <w:spacing w:line="276" w:lineRule="auto"/>
+        <w:rPr>
+          <w:lang w:val="ru-RU"/>
+        </w:rPr>
+      </w:pPr>
+      <w:r>
+        <w:rPr>
+          <w:lang w:val="ru-RU"/>
+        </w:rPr>
+        <w:t xml:space="preserve">3. </w:t>
+      </w:r>
+      <w:r>
+        <w:rPr>
+          <w:lang w:val="ru-RU"/>
+        </w:rPr>
+        <w:t xml:space="preserve">Давайте занесем в Избранное созданный нами раздел </w:t>
+      </w:r>
+      <w:r>
+        <w:t>Test</w:t>
+      </w:r>
+      <w:r>
+        <w:rPr>
+          <w:lang w:val="ru-RU"/>
+        </w:rPr>
+        <w:t xml:space="preserve">. Выделите его в редакторе реестра и выберите меню </w:t>
+      </w:r>
+      <w:proofErr w:type="gramStart"/>
+      <w:r>
+        <w:rPr>
+          <w:lang w:val="ru-RU"/>
+        </w:rPr>
+        <w:t>Избранное &gt;</w:t>
+      </w:r>
+      <w:proofErr w:type="gramEnd"/>
+      <w:r>
+        <w:rPr>
+          <w:lang w:val="ru-RU"/>
+        </w:rPr>
+        <w:t xml:space="preserve"> Добавить в избранное... Откроется диалоговое окно Добавление в папку „Избранное“</w:t>
+      </w:r>
+    </w:p>
+    <w:p>
+      <w:pPr>
+        <w:pStyle w:val="a9"/>
+        <w:spacing w:line="276" w:lineRule="auto"/>
+        <w:ind w:firstLine="0"/>
+        <w:rPr>
+          <w:lang w:val="ru-RU"/>
+        </w:rPr>
+      </w:pPr>
+    </w:p>
+    <w:p>
+      <w:pPr>
+        <w:pStyle w:val="a9"/>
+        <w:spacing w:line="276" w:lineRule="auto"/>
         <w:jc w:val="center"/>
         <w:rPr>
           <w:lang w:val="ru-RU"/>
@@ -867,7 +1251,7 @@
           <w:lang w:val="ru-RU"/>
         </w:rPr>
         <w:drawing>
-          <wp:inline distT="0" distB="0" distL="0" distR="0" wp14:anchorId="534E3D8E" wp14:editId="6B136C00">
+          <wp:inline distT="0" distB="0" distL="0" distR="0" wp14:anchorId="47FEEF6F" wp14:editId="1A3462A6">
             <wp:extent cx="2752725" cy="1314450"/>
             <wp:effectExtent l="0" t="0" r="9525" b="0"/>
             <wp:docPr id="4" name="Рисунок 4" descr="https://sun9-10.userapi.com/impg/I_RZfncJ7rlRp2Lw0Mqig3tiW3GJXPTa1B57Ow/L6Z8pvcB5lA.jpg?size=289x138&amp;quality=96&amp;sign=96f28f0662f56c85fc2246fb9ca50b23&amp;type=album"/>
@@ -884,7 +1268,7 @@
                     </pic:cNvPicPr>
                   </pic:nvPicPr>
                   <pic:blipFill>
-                    <a:blip r:embed="rId12">
+                    <a:blip r:embed="rId13">
                       <a:extLst>
                         <a:ext uri="{28A0092B-C50C-407E-A947-70E740481C1C}">
                           <a14:useLocalDpi xmlns:a14="http://schemas.microsoft.com/office/drawing/2010/main" val="0"/>
@@ -930,128 +1314,85 @@
       <w:pPr>
         <w:pStyle w:val="a9"/>
         <w:spacing w:line="276" w:lineRule="auto"/>
-        <w:jc w:val="center"/>
-        <w:rPr>
-          <w:lang w:val="ru-RU"/>
-        </w:rPr>
-      </w:pPr>
-    </w:p>
-    <w:p>
-      <w:pPr>
-        <w:pStyle w:val="a9"/>
-        <w:spacing w:line="276" w:lineRule="auto"/>
-        <w:jc w:val="center"/>
-        <w:rPr>
-          <w:lang w:val="ru-RU"/>
-        </w:rPr>
-      </w:pPr>
-    </w:p>
-    <w:p>
-      <w:pPr>
-        <w:pStyle w:val="a9"/>
-        <w:spacing w:line="276" w:lineRule="auto"/>
-        <w:jc w:val="center"/>
-        <w:rPr>
-          <w:lang w:val="ru-RU"/>
-        </w:rPr>
-      </w:pPr>
-    </w:p>
-    <w:p>
-      <w:pPr>
-        <w:pStyle w:val="a9"/>
-        <w:spacing w:line="276" w:lineRule="auto"/>
-        <w:jc w:val="center"/>
-        <w:rPr>
-          <w:lang w:val="ru-RU"/>
-        </w:rPr>
-      </w:pPr>
-    </w:p>
-    <w:p>
-      <w:pPr>
-        <w:pStyle w:val="a9"/>
-        <w:spacing w:line="276" w:lineRule="auto"/>
-        <w:jc w:val="center"/>
-        <w:rPr>
-          <w:lang w:val="ru-RU"/>
-        </w:rPr>
-      </w:pPr>
-    </w:p>
-    <w:p>
-      <w:pPr>
-        <w:pStyle w:val="a9"/>
-        <w:spacing w:line="276" w:lineRule="auto"/>
-        <w:jc w:val="center"/>
-        <w:rPr>
-          <w:lang w:val="ru-RU"/>
-        </w:rPr>
-      </w:pPr>
-    </w:p>
-    <w:p>
-      <w:pPr>
-        <w:pStyle w:val="a9"/>
-        <w:spacing w:line="276" w:lineRule="auto"/>
-        <w:jc w:val="center"/>
-        <w:rPr>
-          <w:lang w:val="ru-RU"/>
-        </w:rPr>
-      </w:pPr>
-    </w:p>
-    <w:p>
-      <w:pPr>
-        <w:pStyle w:val="a9"/>
-        <w:spacing w:line="276" w:lineRule="auto"/>
-        <w:jc w:val="center"/>
-        <w:rPr>
-          <w:lang w:val="ru-RU"/>
-        </w:rPr>
-      </w:pPr>
-    </w:p>
-    <w:p>
-      <w:pPr>
-        <w:pStyle w:val="a9"/>
-        <w:spacing w:line="276" w:lineRule="auto"/>
-        <w:jc w:val="center"/>
-        <w:rPr>
-          <w:lang w:val="ru-RU"/>
-        </w:rPr>
-      </w:pPr>
-    </w:p>
-    <w:p>
-      <w:pPr>
-        <w:pStyle w:val="a9"/>
-        <w:spacing w:line="276" w:lineRule="auto"/>
-        <w:jc w:val="center"/>
-        <w:rPr>
-          <w:lang w:val="ru-RU"/>
-        </w:rPr>
-      </w:pPr>
-      <w:r>
-        <w:rPr>
-          <w:lang w:val="ru-RU"/>
-        </w:rPr>
-        <w:lastRenderedPageBreak/>
-        <w:t>Демонстрируем экспортированный раздел на рабочем столе</w:t>
-      </w:r>
-    </w:p>
-    <w:p>
-      <w:pPr>
-        <w:pStyle w:val="a9"/>
-        <w:spacing w:line="276" w:lineRule="auto"/>
-        <w:jc w:val="center"/>
-        <w:rPr>
-          <w:lang w:val="ru-RU"/>
-        </w:rPr>
-      </w:pPr>
-      <w:r>
         <w:rPr>
           <w:noProof/>
           <w:lang w:val="ru-RU"/>
         </w:rPr>
+      </w:pPr>
+      <w:r>
+        <w:rPr>
+          <w:lang w:val="ru-RU"/>
+        </w:rPr>
+        <w:t xml:space="preserve">4. </w:t>
+      </w:r>
+      <w:r>
+        <w:rPr>
+          <w:lang w:val="ru-RU"/>
+        </w:rPr>
+        <w:t xml:space="preserve">Попробуем экспортировать раздел </w:t>
+      </w:r>
+      <w:r>
+        <w:t>Test</w:t>
+      </w:r>
+      <w:r>
+        <w:rPr>
+          <w:lang w:val="ru-RU"/>
+        </w:rPr>
+        <w:t>, созданный на предыдущих занятиях, при помощи командной строки.</w:t>
+      </w:r>
+      <w:r>
+        <w:rPr>
+          <w:noProof/>
+          <w:lang w:val="ru-RU"/>
+        </w:rPr>
+        <w:t xml:space="preserve"> </w:t>
+      </w:r>
+    </w:p>
+    <w:p>
+      <w:pPr>
+        <w:pStyle w:val="a9"/>
+        <w:spacing w:line="276" w:lineRule="auto"/>
+        <w:rPr>
+          <w:noProof/>
+          <w:lang w:val="ru-RU"/>
+        </w:rPr>
+      </w:pPr>
+    </w:p>
+    <w:p>
+      <w:pPr>
+        <w:pStyle w:val="a9"/>
+        <w:spacing w:line="276" w:lineRule="auto"/>
+        <w:jc w:val="center"/>
+        <w:rPr>
+          <w:lang w:val="ru-RU"/>
+        </w:rPr>
+      </w:pPr>
+      <w:r>
+        <w:rPr>
+          <w:lang w:val="ru-RU"/>
+        </w:rPr>
+        <w:t>Экспортируем раздел при помощи командной строки</w:t>
+      </w:r>
+    </w:p>
+    <w:p>
+      <w:pPr>
+        <w:pStyle w:val="a9"/>
+        <w:spacing w:line="276" w:lineRule="auto"/>
+        <w:jc w:val="center"/>
+        <w:rPr>
+          <w:lang w:val="ru-RU"/>
+        </w:rPr>
+      </w:pPr>
+      <w:r>
+        <w:rPr>
+          <w:noProof/>
+          <w:lang w:val="ru-RU"/>
+        </w:rPr>
         <w:drawing>
-          <wp:inline distT="0" distB="0" distL="0" distR="0" wp14:anchorId="1E6B08DC" wp14:editId="08AC91E1">
-            <wp:extent cx="5940425" cy="3346984"/>
-            <wp:effectExtent l="0" t="0" r="3175" b="6350"/>
-            <wp:docPr id="5" name="Рисунок 5" descr="https://sun9-39.userapi.com/impg/YXm35jN2xqYT1GxmRjzt2GlCCxfe6sSYbfb9Qg/xwVyShau3jo.jpg?size=946x533&amp;quality=96&amp;sign=ca9387637f392254078df70851a93660&amp;type=album"/>
+          <wp:inline distT="0" distB="0" distL="0" distR="0" wp14:anchorId="2A888388" wp14:editId="522AB03A">
+            <wp:extent cx="4000500" cy="2002175"/>
+            <wp:effectExtent l="0" t="0" r="0" b="0"/>
+            <wp:docPr id="8" name="Рисунок 8" descr="https://sun9-60.userapi.com/impg/q_LfUUxz0gfpoJNDMY1DfhpK22e2iNKlENLJUg/CsLTfc25Alg.jpg?size=979x490&amp;quality=96&amp;sign=eea37ee045e7f54ff706764caafaf325&amp;type=album"/>
             <wp:cNvGraphicFramePr>
               <a:graphicFrameLocks xmlns:a="http://schemas.openxmlformats.org/drawingml/2006/main" noChangeAspect="1"/>
             </wp:cNvGraphicFramePr>
@@ -1059,13 +1400,13 @@
               <a:graphicData uri="http://schemas.openxmlformats.org/drawingml/2006/picture">
                 <pic:pic xmlns:pic="http://schemas.openxmlformats.org/drawingml/2006/picture">
                   <pic:nvPicPr>
-                    <pic:cNvPr id="0" name="Picture 9" descr="https://sun9-39.userapi.com/impg/YXm35jN2xqYT1GxmRjzt2GlCCxfe6sSYbfb9Qg/xwVyShau3jo.jpg?size=946x533&amp;quality=96&amp;sign=ca9387637f392254078df70851a93660&amp;type=album"/>
+                    <pic:cNvPr id="0" name="Picture 15" descr="https://sun9-60.userapi.com/impg/q_LfUUxz0gfpoJNDMY1DfhpK22e2iNKlENLJUg/CsLTfc25Alg.jpg?size=979x490&amp;quality=96&amp;sign=eea37ee045e7f54ff706764caafaf325&amp;type=album"/>
                     <pic:cNvPicPr>
                       <a:picLocks noChangeAspect="1" noChangeArrowheads="1"/>
                     </pic:cNvPicPr>
                   </pic:nvPicPr>
                   <pic:blipFill>
-                    <a:blip r:embed="rId13">
+                    <a:blip r:embed="rId14" cstate="print">
                       <a:extLst>
                         <a:ext uri="{28A0092B-C50C-407E-A947-70E740481C1C}">
                           <a14:useLocalDpi xmlns:a14="http://schemas.microsoft.com/office/drawing/2010/main" val="0"/>
@@ -1080,7 +1421,7 @@
                   <pic:spPr bwMode="auto">
                     <a:xfrm>
                       <a:off x="0" y="0"/>
-                      <a:ext cx="5940425" cy="3346984"/>
+                      <a:ext cx="4002850" cy="2003351"/>
                     </a:xfrm>
                     <a:prstGeom prst="rect">
                       <a:avLst/>
@@ -1101,6 +1442,72 @@
       <w:pPr>
         <w:pStyle w:val="a9"/>
         <w:spacing w:line="276" w:lineRule="auto"/>
+        <w:rPr>
+          <w:lang w:val="ru-RU"/>
+        </w:rPr>
+      </w:pPr>
+    </w:p>
+    <w:p>
+      <w:pPr>
+        <w:pStyle w:val="a9"/>
+        <w:spacing w:line="276" w:lineRule="auto"/>
+        <w:rPr>
+          <w:lang w:val="ru-RU"/>
+        </w:rPr>
+      </w:pPr>
+      <w:r>
+        <w:rPr>
+          <w:lang w:val="ru-RU"/>
+        </w:rPr>
+        <w:lastRenderedPageBreak/>
+        <w:t xml:space="preserve">5. </w:t>
+      </w:r>
+      <w:r>
+        <w:rPr>
+          <w:lang w:val="ru-RU"/>
+        </w:rPr>
+        <w:t xml:space="preserve">Если вы не помните ту или иную операцию у утилиты </w:t>
+      </w:r>
+      <w:r>
+        <w:t>REG</w:t>
+      </w:r>
+      <w:r>
+        <w:rPr>
+          <w:lang w:val="ru-RU"/>
+        </w:rPr>
+        <w:t>.</w:t>
+      </w:r>
+      <w:r>
+        <w:t>EXE</w:t>
+      </w:r>
+      <w:r>
+        <w:rPr>
+          <w:lang w:val="ru-RU"/>
+        </w:rPr>
+        <w:t xml:space="preserve">, то воспользуйтесь ключом </w:t>
+      </w:r>
+      <w:proofErr w:type="gramStart"/>
+      <w:r>
+        <w:rPr>
+          <w:lang w:val="ru-RU"/>
+        </w:rPr>
+        <w:t>/?.</w:t>
+      </w:r>
+      <w:proofErr w:type="gramEnd"/>
+    </w:p>
+    <w:p>
+      <w:pPr>
+        <w:pStyle w:val="a9"/>
+        <w:spacing w:line="276" w:lineRule="auto"/>
+        <w:rPr>
+          <w:lang w:val="ru-RU"/>
+        </w:rPr>
+      </w:pPr>
+    </w:p>
+    <w:p>
+      <w:pPr>
+        <w:pStyle w:val="a9"/>
+        <w:spacing w:line="276" w:lineRule="auto"/>
         <w:jc w:val="center"/>
         <w:rPr>
           <w:lang w:val="ru-RU"/>
@@ -1128,9 +1535,9 @@
           <w:lang w:val="ru-RU"/>
         </w:rPr>
         <w:drawing>
-          <wp:inline distT="0" distB="0" distL="0" distR="0" wp14:anchorId="4F734CA3" wp14:editId="3B582B48">
-            <wp:extent cx="5940425" cy="2973246"/>
-            <wp:effectExtent l="0" t="0" r="3175" b="0"/>
+          <wp:inline distT="0" distB="0" distL="0" distR="0" wp14:anchorId="4F734CA3" wp14:editId="6B5BE1B1">
+            <wp:extent cx="4869180" cy="2437077"/>
+            <wp:effectExtent l="0" t="0" r="7620" b="1905"/>
             <wp:docPr id="6" name="Рисунок 6" descr="https://sun9-61.userapi.com/impg/BYrv2FK9AiafSMs5IIpq3fwHnLguWw6nDLYxDw/l1Nz6nL9Ck0.jpg?size=979x490&amp;quality=96&amp;sign=338e513d792bbdcb35b68a8fccae0479&amp;type=album"/>
             <wp:cNvGraphicFramePr>
               <a:graphicFrameLocks xmlns:a="http://schemas.openxmlformats.org/drawingml/2006/main" noChangeAspect="1"/>
@@ -1140,71 +1547,6 @@
                 <pic:pic xmlns:pic="http://schemas.openxmlformats.org/drawingml/2006/picture">
                   <pic:nvPicPr>
                     <pic:cNvPr id="0" name="Picture 11" descr="https://sun9-61.userapi.com/impg/BYrv2FK9AiafSMs5IIpq3fwHnLguWw6nDLYxDw/l1Nz6nL9Ck0.jpg?size=979x490&amp;quality=96&amp;sign=338e513d792bbdcb35b68a8fccae0479&amp;type=album"/>
-                    <pic:cNvPicPr>
-                      <a:picLocks noChangeAspect="1" noChangeArrowheads="1"/>
-                    </pic:cNvPicPr>
-                  </pic:nvPicPr>
-                  <pic:blipFill>
-                    <a:blip r:embed="rId14">
-                      <a:extLst>
-                        <a:ext uri="{28A0092B-C50C-407E-A947-70E740481C1C}">
-                          <a14:useLocalDpi xmlns:a14="http://schemas.microsoft.com/office/drawing/2010/main" val="0"/>
-                        </a:ext>
-                      </a:extLst>
-                    </a:blip>
-                    <a:srcRect/>
-                    <a:stretch>
-                      <a:fillRect/>
-                    </a:stretch>
-                  </pic:blipFill>
-                  <pic:spPr bwMode="auto">
-                    <a:xfrm>
-                      <a:off x="0" y="0"/>
-                      <a:ext cx="5940425" cy="2973246"/>
-                    </a:xfrm>
-                    <a:prstGeom prst="rect">
-                      <a:avLst/>
-                    </a:prstGeom>
-                    <a:noFill/>
-                    <a:ln>
-                      <a:noFill/>
-                    </a:ln>
-                  </pic:spPr>
-                </pic:pic>
-              </a:graphicData>
-            </a:graphic>
-          </wp:inline>
-        </w:drawing>
-      </w:r>
-    </w:p>
-    <w:p>
-      <w:pPr>
-        <w:pStyle w:val="a9"/>
-        <w:spacing w:line="276" w:lineRule="auto"/>
-        <w:jc w:val="center"/>
-        <w:rPr>
-          <w:lang w:val="ru-RU"/>
-        </w:rPr>
-      </w:pPr>
-      <w:r>
-        <w:rPr>
-          <w:noProof/>
-          <w:lang w:val="ru-RU"/>
-        </w:rPr>
-        <w:lastRenderedPageBreak/>
-        <w:drawing>
-          <wp:inline distT="0" distB="0" distL="0" distR="0" wp14:anchorId="5D97EEE5" wp14:editId="48642C2A">
-            <wp:extent cx="5940425" cy="2973246"/>
-            <wp:effectExtent l="0" t="0" r="3175" b="0"/>
-            <wp:docPr id="7" name="Рисунок 7" descr="https://sun9-32.userapi.com/impg/5_10cKrS-vufUe1-M4XEVnCPlpwjGJN6L54Rlg/RuP9bRE4vPk.jpg?size=979x490&amp;quality=96&amp;sign=fca8f206a3716db575db2041553f130f&amp;type=album"/>
-            <wp:cNvGraphicFramePr>
-              <a:graphicFrameLocks xmlns:a="http://schemas.openxmlformats.org/drawingml/2006/main" noChangeAspect="1"/>
-            </wp:cNvGraphicFramePr>
-            <a:graphic xmlns:a="http://schemas.openxmlformats.org/drawingml/2006/main">
-              <a:graphicData uri="http://schemas.openxmlformats.org/drawingml/2006/picture">
-                <pic:pic xmlns:pic="http://schemas.openxmlformats.org/drawingml/2006/picture">
-                  <pic:nvPicPr>
-                    <pic:cNvPr id="0" name="Picture 13" descr="https://sun9-32.userapi.com/impg/5_10cKrS-vufUe1-M4XEVnCPlpwjGJN6L54Rlg/RuP9bRE4vPk.jpg?size=979x490&amp;quality=96&amp;sign=fca8f206a3716db575db2041553f130f&amp;type=album"/>
                     <pic:cNvPicPr>
                       <a:picLocks noChangeAspect="1" noChangeArrowheads="1"/>
                     </pic:cNvPicPr>
@@ -1225,7 +1567,7 @@
                   <pic:spPr bwMode="auto">
                     <a:xfrm>
                       <a:off x="0" y="0"/>
-                      <a:ext cx="5940425" cy="2973246"/>
+                      <a:ext cx="4873487" cy="2439233"/>
                     </a:xfrm>
                     <a:prstGeom prst="rect">
                       <a:avLst/>
@@ -1251,12 +1593,6 @@
           <w:lang w:val="ru-RU"/>
         </w:rPr>
       </w:pPr>
-      <w:r>
-        <w:rPr>
-          <w:lang w:val="ru-RU"/>
-        </w:rPr>
-        <w:t>Экспортируем раздел при помощи командной строки</w:t>
-      </w:r>
     </w:p>
     <w:p>
       <w:pPr>
@@ -1273,10 +1609,10 @@
           <w:lang w:val="ru-RU"/>
         </w:rPr>
         <w:drawing>
-          <wp:inline distT="0" distB="0" distL="0" distR="0" wp14:anchorId="796CE02D" wp14:editId="4213FA89">
-            <wp:extent cx="5940425" cy="2973246"/>
-            <wp:effectExtent l="0" t="0" r="3175" b="0"/>
-            <wp:docPr id="8" name="Рисунок 8" descr="https://sun9-60.userapi.com/impg/q_LfUUxz0gfpoJNDMY1DfhpK22e2iNKlENLJUg/CsLTfc25Alg.jpg?size=979x490&amp;quality=96&amp;sign=eea37ee045e7f54ff706764caafaf325&amp;type=album"/>
+          <wp:inline distT="0" distB="0" distL="0" distR="0" wp14:anchorId="5D97EEE5" wp14:editId="1CB9B1C4">
+            <wp:extent cx="4876800" cy="2440891"/>
+            <wp:effectExtent l="0" t="0" r="0" b="0"/>
+            <wp:docPr id="7" name="Рисунок 7" descr="https://sun9-32.userapi.com/impg/5_10cKrS-vufUe1-M4XEVnCPlpwjGJN6L54Rlg/RuP9bRE4vPk.jpg?size=979x490&amp;quality=96&amp;sign=fca8f206a3716db575db2041553f130f&amp;type=album"/>
             <wp:cNvGraphicFramePr>
               <a:graphicFrameLocks xmlns:a="http://schemas.openxmlformats.org/drawingml/2006/main" noChangeAspect="1"/>
             </wp:cNvGraphicFramePr>
@@ -1284,7 +1620,7 @@
               <a:graphicData uri="http://schemas.openxmlformats.org/drawingml/2006/picture">
                 <pic:pic xmlns:pic="http://schemas.openxmlformats.org/drawingml/2006/picture">
                   <pic:nvPicPr>
-                    <pic:cNvPr id="0" name="Picture 15" descr="https://sun9-60.userapi.com/impg/q_LfUUxz0gfpoJNDMY1DfhpK22e2iNKlENLJUg/CsLTfc25Alg.jpg?size=979x490&amp;quality=96&amp;sign=eea37ee045e7f54ff706764caafaf325&amp;type=album"/>
+                    <pic:cNvPr id="0" name="Picture 13" descr="https://sun9-32.userapi.com/impg/5_10cKrS-vufUe1-M4XEVnCPlpwjGJN6L54Rlg/RuP9bRE4vPk.jpg?size=979x490&amp;quality=96&amp;sign=fca8f206a3716db575db2041553f130f&amp;type=album"/>
                     <pic:cNvPicPr>
                       <a:picLocks noChangeAspect="1" noChangeArrowheads="1"/>
                     </pic:cNvPicPr>
@@ -1305,7 +1641,7 @@
                   <pic:spPr bwMode="auto">
                     <a:xfrm>
                       <a:off x="0" y="0"/>
-                      <a:ext cx="5940425" cy="2973246"/>
+                      <a:ext cx="4886960" cy="2445976"/>
                     </a:xfrm>
                     <a:prstGeom prst="rect">
                       <a:avLst/>
@@ -1326,156 +1662,25 @@
       <w:pPr>
         <w:pStyle w:val="a9"/>
         <w:spacing w:line="276" w:lineRule="auto"/>
-        <w:jc w:val="center"/>
-        <w:rPr>
-          <w:lang w:val="ru-RU"/>
-        </w:rPr>
-      </w:pPr>
-    </w:p>
-    <w:p>
-      <w:pPr>
-        <w:pStyle w:val="a9"/>
-        <w:spacing w:line="276" w:lineRule="auto"/>
-        <w:jc w:val="center"/>
-        <w:rPr>
-          <w:lang w:val="ru-RU"/>
-        </w:rPr>
-      </w:pPr>
-    </w:p>
-    <w:p>
-      <w:pPr>
-        <w:pStyle w:val="a9"/>
-        <w:spacing w:line="276" w:lineRule="auto"/>
-        <w:jc w:val="center"/>
-        <w:rPr>
-          <w:lang w:val="ru-RU"/>
-        </w:rPr>
-      </w:pPr>
-    </w:p>
-    <w:p>
-      <w:pPr>
-        <w:pStyle w:val="a9"/>
-        <w:spacing w:line="276" w:lineRule="auto"/>
-        <w:jc w:val="center"/>
-        <w:rPr>
-          <w:lang w:val="ru-RU"/>
-        </w:rPr>
-      </w:pPr>
-    </w:p>
-    <w:p>
-      <w:pPr>
-        <w:pStyle w:val="a9"/>
-        <w:spacing w:line="276" w:lineRule="auto"/>
-        <w:jc w:val="center"/>
-        <w:rPr>
-          <w:lang w:val="ru-RU"/>
-        </w:rPr>
-      </w:pPr>
-    </w:p>
-    <w:p>
-      <w:pPr>
-        <w:pStyle w:val="a9"/>
-        <w:spacing w:line="276" w:lineRule="auto"/>
-        <w:jc w:val="center"/>
-        <w:rPr>
-          <w:lang w:val="ru-RU"/>
-        </w:rPr>
-      </w:pPr>
-    </w:p>
-    <w:p>
-      <w:pPr>
-        <w:pStyle w:val="a9"/>
-        <w:spacing w:line="276" w:lineRule="auto"/>
-        <w:jc w:val="center"/>
-        <w:rPr>
-          <w:lang w:val="ru-RU"/>
-        </w:rPr>
-      </w:pPr>
-    </w:p>
-    <w:p>
-      <w:pPr>
-        <w:pStyle w:val="a9"/>
-        <w:spacing w:line="276" w:lineRule="auto"/>
-        <w:jc w:val="center"/>
-        <w:rPr>
-          <w:lang w:val="ru-RU"/>
-        </w:rPr>
-      </w:pPr>
-    </w:p>
-    <w:p>
-      <w:pPr>
-        <w:pStyle w:val="a9"/>
-        <w:spacing w:line="276" w:lineRule="auto"/>
-        <w:jc w:val="center"/>
-        <w:rPr>
-          <w:lang w:val="ru-RU"/>
-        </w:rPr>
-      </w:pPr>
-    </w:p>
-    <w:p>
-      <w:pPr>
-        <w:pStyle w:val="a9"/>
-        <w:spacing w:line="276" w:lineRule="auto"/>
-        <w:jc w:val="center"/>
-        <w:rPr>
-          <w:lang w:val="ru-RU"/>
-        </w:rPr>
-      </w:pPr>
-    </w:p>
-    <w:p>
-      <w:pPr>
-        <w:pStyle w:val="a9"/>
-        <w:spacing w:line="276" w:lineRule="auto"/>
-        <w:jc w:val="center"/>
-        <w:rPr>
-          <w:lang w:val="ru-RU"/>
-        </w:rPr>
-      </w:pPr>
-    </w:p>
-    <w:p>
-      <w:pPr>
-        <w:pStyle w:val="a9"/>
-        <w:spacing w:line="276" w:lineRule="auto"/>
-        <w:jc w:val="center"/>
-        <w:rPr>
-          <w:lang w:val="ru-RU"/>
-        </w:rPr>
-      </w:pPr>
-    </w:p>
-    <w:p>
-      <w:pPr>
-        <w:pStyle w:val="a9"/>
-        <w:spacing w:line="276" w:lineRule="auto"/>
-        <w:jc w:val="center"/>
-        <w:rPr>
-          <w:lang w:val="ru-RU"/>
-        </w:rPr>
-      </w:pPr>
-    </w:p>
-    <w:p>
-      <w:pPr>
-        <w:pStyle w:val="a9"/>
-        <w:spacing w:line="276" w:lineRule="auto"/>
-        <w:jc w:val="center"/>
-        <w:rPr>
-          <w:lang w:val="ru-RU"/>
-        </w:rPr>
-      </w:pPr>
-    </w:p>
-    <w:p>
-      <w:pPr>
-        <w:pStyle w:val="a9"/>
-        <w:spacing w:line="276" w:lineRule="auto"/>
-        <w:jc w:val="center"/>
-        <w:rPr>
-          <w:lang w:val="ru-RU"/>
-        </w:rPr>
-      </w:pPr>
-      <w:r>
-        <w:rPr>
-          <w:lang w:val="ru-RU"/>
-        </w:rPr>
-        <w:lastRenderedPageBreak/>
+        <w:ind w:firstLine="0"/>
+        <w:rPr>
+          <w:lang w:val="ru-RU"/>
+        </w:rPr>
+      </w:pPr>
+    </w:p>
+    <w:p>
+      <w:pPr>
+        <w:pStyle w:val="a9"/>
+        <w:spacing w:line="276" w:lineRule="auto"/>
+        <w:jc w:val="center"/>
+        <w:rPr>
+          <w:lang w:val="ru-RU"/>
+        </w:rPr>
+      </w:pPr>
+      <w:r>
+        <w:rPr>
+          <w:lang w:val="ru-RU"/>
+        </w:rPr>
         <w:t>Работа с разделом завершена успешно</w:t>
       </w:r>
     </w:p>
@@ -1494,9 +1699,9 @@
           <w:lang w:val="ru-RU"/>
         </w:rPr>
         <w:drawing>
-          <wp:inline distT="0" distB="0" distL="0" distR="0" wp14:anchorId="1CB4B9BD" wp14:editId="4282E954">
-            <wp:extent cx="5940425" cy="3341451"/>
-            <wp:effectExtent l="0" t="0" r="3175" b="0"/>
+          <wp:inline distT="0" distB="0" distL="0" distR="0" wp14:anchorId="1CB4B9BD" wp14:editId="7C61ECEB">
+            <wp:extent cx="4809122" cy="2705100"/>
+            <wp:effectExtent l="0" t="0" r="0" b="0"/>
             <wp:docPr id="9" name="Рисунок 9"/>
             <wp:cNvGraphicFramePr>
               <a:graphicFrameLocks xmlns:a="http://schemas.openxmlformats.org/drawingml/2006/main" noChangeAspect="1"/>
@@ -1517,7 +1722,7 @@
                   <pic:spPr>
                     <a:xfrm>
                       <a:off x="0" y="0"/>
-                      <a:ext cx="5940425" cy="3341451"/>
+                      <a:ext cx="4815480" cy="2708677"/>
                     </a:xfrm>
                     <a:prstGeom prst="rect">
                       <a:avLst/>
@@ -1541,7 +1746,7 @@
 </file>
 
 <file path=word/endnotes.xml><?xml version="1.0" encoding="utf-8"?>
-<w:endnotes xmlns:wpc="http://schemas.microsoft.com/office/word/2010/wordprocessingCanvas" xmlns:mc="http://schemas.openxmlformats.org/markup-compatibility/2006" xmlns:o="urn:schemas-microsoft-com:office:office" xmlns:r="http://schemas.openxmlformats.org/officeDocument/2006/relationships" xmlns:m="http://schemas.openxmlformats.org/officeDocument/2006/math" xmlns:v="urn:schemas-microsoft-com:vml" xmlns:wp14="http://schemas.microsoft.com/office/word/2010/wordprocessingDrawing" xmlns:wp="http://schemas.openxmlformats.org/drawingml/2006/wordprocessingDrawing" xmlns:w10="urn:schemas-microsoft-com:office:word" xmlns:w="http://schemas.openxmlformats.org/wordprocessingml/2006/main" xmlns:w14="http://schemas.microsoft.com/office/word/2010/wordml" xmlns:wpg="http://schemas.microsoft.com/office/word/2010/wordprocessingGroup" xmlns:wpi="http://schemas.microsoft.com/office/word/2010/wordprocessingInk" xmlns:wne="http://schemas.microsoft.com/office/word/2006/wordml" xmlns:wps="http://schemas.microsoft.com/office/word/2010/wordprocessingShape" mc:Ignorable="w14 wp14">
+<w:endnotes xmlns:wpc="http://schemas.microsoft.com/office/word/2010/wordprocessingCanvas" xmlns:cx="http://schemas.microsoft.com/office/drawing/2014/chartex" xmlns:cx1="http://schemas.microsoft.com/office/drawing/2015/9/8/chartex" xmlns:cx2="http://schemas.microsoft.com/office/drawing/2015/10/21/chartex" xmlns:cx3="http://schemas.microsoft.com/office/drawing/2016/5/9/chartex" xmlns:cx4="http://schemas.microsoft.com/office/drawing/2016/5/10/chartex" xmlns:cx5="http://schemas.microsoft.com/office/drawing/2016/5/11/chartex" xmlns:cx6="http://schemas.microsoft.com/office/drawing/2016/5/12/chartex" xmlns:cx7="http://schemas.microsoft.com/office/drawing/2016/5/13/chartex" xmlns:cx8="http://schemas.microsoft.com/office/drawing/2016/5/14/chartex" xmlns:mc="http://schemas.openxmlformats.org/markup-compatibility/2006" xmlns:aink="http://schemas.microsoft.com/office/drawing/2016/ink" xmlns:am3d="http://schemas.microsoft.com/office/drawing/2017/model3d" xmlns:o="urn:schemas-microsoft-com:office:office" xmlns:r="http://schemas.openxmlformats.org/officeDocument/2006/relationships" xmlns:m="http://schemas.openxmlformats.org/officeDocument/2006/math" xmlns:v="urn:schemas-microsoft-com:vml" xmlns:wp14="http://schemas.microsoft.com/office/word/2010/wordprocessingDrawing" xmlns:wp="http://schemas.openxmlformats.org/drawingml/2006/wordprocessingDrawing" xmlns:w10="urn:schemas-microsoft-com:office:word" xmlns:w="http://schemas.openxmlformats.org/wordprocessingml/2006/main" xmlns:w14="http://schemas.microsoft.com/office/word/2010/wordml" xmlns:w15="http://schemas.microsoft.com/office/word/2012/wordml" xmlns:w16cex="http://schemas.microsoft.com/office/word/2018/wordml/cex" xmlns:w16cid="http://schemas.microsoft.com/office/word/2016/wordml/cid" xmlns:w16="http://schemas.microsoft.com/office/word/2018/wordml" xmlns:w16sdtdh="http://schemas.microsoft.com/office/word/2020/wordml/sdtdatahash" xmlns:w16se="http://schemas.microsoft.com/office/word/2015/wordml/symex" xmlns:wpg="http://schemas.microsoft.com/office/word/2010/wordprocessingGroup" xmlns:wpi="http://schemas.microsoft.com/office/word/2010/wordprocessingInk" xmlns:wne="http://schemas.microsoft.com/office/word/2006/wordml" xmlns:wps="http://schemas.microsoft.com/office/word/2010/wordprocessingShape" mc:Ignorable="w14 w15 w16se w16cid w16 w16cex w16sdtdh wp14">
   <w:endnote w:type="separator" w:id="-1">
     <w:p>
       <w:r>
@@ -1560,7 +1765,7 @@
 </file>
 
 <file path=word/footnotes.xml><?xml version="1.0" encoding="utf-8"?>
-<w:footnotes xmlns:wpc="http://schemas.microsoft.com/office/word/2010/wordprocessingCanvas" xmlns:mc="http://schemas.openxmlformats.org/markup-compatibility/2006" xmlns:o="urn:schemas-microsoft-com:office:office" xmlns:r="http://schemas.openxmlformats.org/officeDocument/2006/relationships" xmlns:m="http://schemas.openxmlformats.org/officeDocument/2006/math" xmlns:v="urn:schemas-microsoft-com:vml" xmlns:wp14="http://schemas.microsoft.com/office/word/2010/wordprocessingDrawing" xmlns:wp="http://schemas.openxmlformats.org/drawingml/2006/wordprocessingDrawing" xmlns:w10="urn:schemas-microsoft-com:office:word" xmlns:w="http://schemas.openxmlformats.org/wordprocessingml/2006/main" xmlns:w14="http://schemas.microsoft.com/office/word/2010/wordml" xmlns:wpg="http://schemas.microsoft.com/office/word/2010/wordprocessingGroup" xmlns:wpi="http://schemas.microsoft.com/office/word/2010/wordprocessingInk" xmlns:wne="http://schemas.microsoft.com/office/word/2006/wordml" xmlns:wps="http://schemas.microsoft.com/office/word/2010/wordprocessingShape" mc:Ignorable="w14 wp14">
+<w:footnotes xmlns:wpc="http://schemas.microsoft.com/office/word/2010/wordprocessingCanvas" xmlns:cx="http://schemas.microsoft.com/office/drawing/2014/chartex" xmlns:cx1="http://schemas.microsoft.com/office/drawing/2015/9/8/chartex" xmlns:cx2="http://schemas.microsoft.com/office/drawing/2015/10/21/chartex" xmlns:cx3="http://schemas.microsoft.com/office/drawing/2016/5/9/chartex" xmlns:cx4="http://schemas.microsoft.com/office/drawing/2016/5/10/chartex" xmlns:cx5="http://schemas.microsoft.com/office/drawing/2016/5/11/chartex" xmlns:cx6="http://schemas.microsoft.com/office/drawing/2016/5/12/chartex" xmlns:cx7="http://schemas.microsoft.com/office/drawing/2016/5/13/chartex" xmlns:cx8="http://schemas.microsoft.com/office/drawing/2016/5/14/chartex" xmlns:mc="http://schemas.openxmlformats.org/markup-compatibility/2006" xmlns:aink="http://schemas.microsoft.com/office/drawing/2016/ink" xmlns:am3d="http://schemas.microsoft.com/office/drawing/2017/model3d" xmlns:o="urn:schemas-microsoft-com:office:office" xmlns:r="http://schemas.openxmlformats.org/officeDocument/2006/relationships" xmlns:m="http://schemas.openxmlformats.org/officeDocument/2006/math" xmlns:v="urn:schemas-microsoft-com:vml" xmlns:wp14="http://schemas.microsoft.com/office/word/2010/wordprocessingDrawing" xmlns:wp="http://schemas.openxmlformats.org/drawingml/2006/wordprocessingDrawing" xmlns:w10="urn:schemas-microsoft-com:office:word" xmlns:w="http://schemas.openxmlformats.org/wordprocessingml/2006/main" xmlns:w14="http://schemas.microsoft.com/office/word/2010/wordml" xmlns:w15="http://schemas.microsoft.com/office/word/2012/wordml" xmlns:w16cex="http://schemas.microsoft.com/office/word/2018/wordml/cex" xmlns:w16cid="http://schemas.microsoft.com/office/word/2016/wordml/cid" xmlns:w16="http://schemas.microsoft.com/office/word/2018/wordml" xmlns:w16sdtdh="http://schemas.microsoft.com/office/word/2020/wordml/sdtdatahash" xmlns:w16se="http://schemas.microsoft.com/office/word/2015/wordml/symex" xmlns:wpg="http://schemas.microsoft.com/office/word/2010/wordprocessingGroup" xmlns:wpi="http://schemas.microsoft.com/office/word/2010/wordprocessingInk" xmlns:wne="http://schemas.microsoft.com/office/word/2006/wordml" xmlns:wps="http://schemas.microsoft.com/office/word/2010/wordprocessingShape" mc:Ignorable="w14 w15 w16se w16cid w16 w16cex w16sdtdh wp14">
   <w:footnote w:type="separator" w:id="-1">
     <w:p>
       <w:r>
@@ -1579,8 +1784,8 @@
 </file>
 
 <file path=word/numbering.xml><?xml version="1.0" encoding="utf-8"?>
-<w:numbering xmlns:wpc="http://schemas.microsoft.com/office/word/2010/wordprocessingCanvas" xmlns:mc="http://schemas.openxmlformats.org/markup-compatibility/2006" xmlns:o="urn:schemas-microsoft-com:office:office" xmlns:r="http://schemas.openxmlformats.org/officeDocument/2006/relationships" xmlns:m="http://schemas.openxmlformats.org/officeDocument/2006/math" xmlns:v="urn:schemas-microsoft-com:vml" xmlns:wp14="http://schemas.microsoft.com/office/word/2010/wordprocessingDrawing" xmlns:wp="http://schemas.openxmlformats.org/drawingml/2006/wordprocessingDrawing" xmlns:w10="urn:schemas-microsoft-com:office:word" xmlns:w="http://schemas.openxmlformats.org/wordprocessingml/2006/main" xmlns:w14="http://schemas.microsoft.com/office/word/2010/wordml" xmlns:wpg="http://schemas.microsoft.com/office/word/2010/wordprocessingGroup" xmlns:wpi="http://schemas.microsoft.com/office/word/2010/wordprocessingInk" xmlns:wne="http://schemas.microsoft.com/office/word/2006/wordml" xmlns:wps="http://schemas.microsoft.com/office/word/2010/wordprocessingShape" mc:Ignorable="w14 wp14">
-  <w:abstractNum w:abstractNumId="0">
+<w:numbering xmlns:wpc="http://schemas.microsoft.com/office/word/2010/wordprocessingCanvas" xmlns:cx="http://schemas.microsoft.com/office/drawing/2014/chartex" xmlns:cx1="http://schemas.microsoft.com/office/drawing/2015/9/8/chartex" xmlns:cx2="http://schemas.microsoft.com/office/drawing/2015/10/21/chartex" xmlns:cx3="http://schemas.microsoft.com/office/drawing/2016/5/9/chartex" xmlns:cx4="http://schemas.microsoft.com/office/drawing/2016/5/10/chartex" xmlns:cx5="http://schemas.microsoft.com/office/drawing/2016/5/11/chartex" xmlns:cx6="http://schemas.microsoft.com/office/drawing/2016/5/12/chartex" xmlns:cx7="http://schemas.microsoft.com/office/drawing/2016/5/13/chartex" xmlns:cx8="http://schemas.microsoft.com/office/drawing/2016/5/14/chartex" xmlns:mc="http://schemas.openxmlformats.org/markup-compatibility/2006" xmlns:aink="http://schemas.microsoft.com/office/drawing/2016/ink" xmlns:am3d="http://schemas.microsoft.com/office/drawing/2017/model3d" xmlns:o="urn:schemas-microsoft-com:office:office" xmlns:r="http://schemas.openxmlformats.org/officeDocument/2006/relationships" xmlns:m="http://schemas.openxmlformats.org/officeDocument/2006/math" xmlns:v="urn:schemas-microsoft-com:vml" xmlns:wp14="http://schemas.microsoft.com/office/word/2010/wordprocessingDrawing" xmlns:wp="http://schemas.openxmlformats.org/drawingml/2006/wordprocessingDrawing" xmlns:w10="urn:schemas-microsoft-com:office:word" xmlns:w="http://schemas.openxmlformats.org/wordprocessingml/2006/main" xmlns:w14="http://schemas.microsoft.com/office/word/2010/wordml" xmlns:w15="http://schemas.microsoft.com/office/word/2012/wordml" xmlns:w16cex="http://schemas.microsoft.com/office/word/2018/wordml/cex" xmlns:w16cid="http://schemas.microsoft.com/office/word/2016/wordml/cid" xmlns:w16="http://schemas.microsoft.com/office/word/2018/wordml" xmlns:w16sdtdh="http://schemas.microsoft.com/office/word/2020/wordml/sdtdatahash" xmlns:w16se="http://schemas.microsoft.com/office/word/2015/wordml/symex" xmlns:wpg="http://schemas.microsoft.com/office/word/2010/wordprocessingGroup" xmlns:wpi="http://schemas.microsoft.com/office/word/2010/wordprocessingInk" xmlns:wne="http://schemas.microsoft.com/office/word/2006/wordml" xmlns:wps="http://schemas.microsoft.com/office/word/2010/wordprocessingShape" mc:Ignorable="w14 w15 w16se w16cid w16 w16cex w16sdtdh wp14">
+  <w:abstractNum w:abstractNumId="0" w15:restartNumberingAfterBreak="0">
     <w:nsid w:val="31251FDA"/>
     <w:multiLevelType w:val="singleLevel"/>
     <w:tmpl w:val="04190003"/>
@@ -1600,7 +1805,7 @@
       </w:rPr>
     </w:lvl>
   </w:abstractNum>
-  <w:abstractNum w:abstractNumId="1">
+  <w:abstractNum w:abstractNumId="1" w15:restartNumberingAfterBreak="0">
     <w:nsid w:val="45EC3C4E"/>
     <w:multiLevelType w:val="singleLevel"/>
     <w:tmpl w:val="04190003"/>
@@ -1620,7 +1825,7 @@
       </w:rPr>
     </w:lvl>
   </w:abstractNum>
-  <w:abstractNum w:abstractNumId="2">
+  <w:abstractNum w:abstractNumId="2" w15:restartNumberingAfterBreak="0">
     <w:nsid w:val="561A76F0"/>
     <w:multiLevelType w:val="singleLevel"/>
     <w:tmpl w:val="0419000F"/>
@@ -1637,7 +1842,7 @@
       </w:pPr>
     </w:lvl>
   </w:abstractNum>
-  <w:abstractNum w:abstractNumId="3">
+  <w:abstractNum w:abstractNumId="3" w15:restartNumberingAfterBreak="0">
     <w:nsid w:val="5FD11A58"/>
     <w:multiLevelType w:val="singleLevel"/>
     <w:tmpl w:val="04190003"/>
@@ -1657,7 +1862,7 @@
       </w:rPr>
     </w:lvl>
   </w:abstractNum>
-  <w:abstractNum w:abstractNumId="4">
+  <w:abstractNum w:abstractNumId="4" w15:restartNumberingAfterBreak="0">
     <w:nsid w:val="64DB750E"/>
     <w:multiLevelType w:val="singleLevel"/>
     <w:tmpl w:val="04190003"/>
@@ -1677,7 +1882,7 @@
       </w:rPr>
     </w:lvl>
   </w:abstractNum>
-  <w:abstractNum w:abstractNumId="5">
+  <w:abstractNum w:abstractNumId="5" w15:restartNumberingAfterBreak="0">
     <w:nsid w:val="6C565CFB"/>
     <w:multiLevelType w:val="singleLevel"/>
     <w:tmpl w:val="04190003"/>
@@ -1719,7 +1924,7 @@
 </file>
 
 <file path=word/styles.xml><?xml version="1.0" encoding="utf-8"?>
-<w:styles xmlns:mc="http://schemas.openxmlformats.org/markup-compatibility/2006" xmlns:r="http://schemas.openxmlformats.org/officeDocument/2006/relationships" xmlns:w="http://schemas.openxmlformats.org/wordprocessingml/2006/main" xmlns:w14="http://schemas.microsoft.com/office/word/2010/wordml" mc:Ignorable="w14">
+<w:styles xmlns:mc="http://schemas.openxmlformats.org/markup-compatibility/2006" xmlns:r="http://schemas.openxmlformats.org/officeDocument/2006/relationships" xmlns:w="http://schemas.openxmlformats.org/wordprocessingml/2006/main" xmlns:w14="http://schemas.microsoft.com/office/word/2010/wordml" xmlns:w15="http://schemas.microsoft.com/office/word/2012/wordml" xmlns:w16cex="http://schemas.microsoft.com/office/word/2018/wordml/cex" xmlns:w16cid="http://schemas.microsoft.com/office/word/2016/wordml/cid" xmlns:w16="http://schemas.microsoft.com/office/word/2018/wordml" xmlns:w16sdtdh="http://schemas.microsoft.com/office/word/2020/wordml/sdtdatahash" xmlns:w16se="http://schemas.microsoft.com/office/word/2015/wordml/symex" mc:Ignorable="w14 w15 w16se w16cid w16 w16cex w16sdtdh">
   <w:docDefaults>
     <w:rPrDefault>
       <w:rPr>
@@ -1735,629 +1940,383 @@
       </w:pPr>
     </w:pPrDefault>
   </w:docDefaults>
-  <w:latentStyles w:defLockedState="0" w:defUIPriority="99" w:defSemiHidden="1" w:defUnhideWhenUsed="1" w:defQFormat="0" w:count="267">
-    <w:lsdException w:name="Normal" w:semiHidden="0" w:uiPriority="0" w:unhideWhenUsed="0" w:qFormat="1"/>
-    <w:lsdException w:name="heading 1" w:semiHidden="0" w:uiPriority="9" w:unhideWhenUsed="0" w:qFormat="1"/>
-    <w:lsdException w:name="heading 2" w:uiPriority="9" w:qFormat="1"/>
-    <w:lsdException w:name="heading 3" w:uiPriority="9" w:qFormat="1"/>
-    <w:lsdException w:name="heading 4" w:uiPriority="0" w:qFormat="1"/>
-    <w:lsdException w:name="heading 5" w:uiPriority="9" w:qFormat="1"/>
-    <w:lsdException w:name="heading 6" w:uiPriority="9" w:qFormat="1"/>
-    <w:lsdException w:name="heading 7" w:uiPriority="9" w:qFormat="1"/>
-    <w:lsdException w:name="heading 8" w:uiPriority="0" w:qFormat="1"/>
-    <w:lsdException w:name="heading 9" w:uiPriority="9" w:qFormat="1"/>
-    <w:lsdException w:name="toc 1" w:uiPriority="39"/>
-    <w:lsdException w:name="toc 2" w:uiPriority="39"/>
-    <w:lsdException w:name="toc 3" w:uiPriority="39"/>
-    <w:lsdException w:name="toc 4" w:uiPriority="39"/>
-    <w:lsdException w:name="toc 5" w:uiPriority="39"/>
-    <w:lsdException w:name="toc 6" w:uiPriority="39"/>
-    <w:lsdException w:name="toc 7" w:uiPriority="39"/>
-    <w:lsdException w:name="toc 8" w:uiPriority="39"/>
-    <w:lsdException w:name="toc 9" w:uiPriority="39"/>
-    <w:lsdException w:name="header" w:uiPriority="0"/>
-    <w:lsdException w:name="caption" w:uiPriority="35" w:qFormat="1"/>
-    <w:lsdException w:name="Title" w:semiHidden="0" w:uiPriority="10" w:unhideWhenUsed="0" w:qFormat="1"/>
-    <w:lsdException w:name="Default Paragraph Font" w:uiPriority="1"/>
-    <w:lsdException w:name="Subtitle" w:semiHidden="0" w:uiPriority="11" w:unhideWhenUsed="0" w:qFormat="1"/>
-    <w:lsdException w:name="Strong" w:semiHidden="0" w:uiPriority="22" w:unhideWhenUsed="0" w:qFormat="1"/>
-    <w:lsdException w:name="Emphasis" w:semiHidden="0" w:uiPriority="20" w:unhideWhenUsed="0" w:qFormat="1"/>
-    <w:lsdException w:name="Table Grid" w:uiPriority="39"/>
-    <w:lsdException w:name="Placeholder Text" w:unhideWhenUsed="0"/>
-    <w:lsdException w:name="No Spacing" w:semiHidden="0" w:uiPriority="1" w:unhideWhenUsed="0" w:qFormat="1"/>
-    <w:lsdException w:name="Light Shading" w:semiHidden="0" w:uiPriority="60" w:unhideWhenUsed="0"/>
-    <w:lsdException w:name="Light List" w:semiHidden="0" w:uiPriority="61" w:unhideWhenUsed="0"/>
-    <w:lsdException w:name="Light Grid" w:semiHidden="0" w:uiPriority="62" w:unhideWhenUsed="0"/>
-    <w:lsdException w:name="Medium Shading 1" w:semiHidden="0" w:uiPriority="63" w:unhideWhenUsed="0"/>
-    <w:lsdException w:name="Medium Shading 2" w:semiHidden="0" w:uiPriority="64" w:unhideWhenUsed="0"/>
-    <w:lsdException w:name="Medium List 1" w:semiHidden="0" w:uiPriority="65" w:unhideWhenUsed="0"/>
-    <w:lsdException w:name="Medium List 2" w:semiHidden="0" w:uiPriority="66" w:unhideWhenUsed="0"/>
-    <w:lsdException w:name="Medium Grid 1" w:semiHidden="0" w:uiPriority="67" w:unhideWhenUsed="0"/>
-    <w:lsdException w:name="Medium Grid 2" w:semiHidden="0" w:uiPriority="68" w:unhideWhenUsed="0"/>
-    <w:lsdException w:name="Medium Grid 3" w:semiHidden="0" w:uiPriority="69" w:unhideWhenUsed="0"/>
-    <w:lsdException w:name="Dark List" w:semiHidden="0" w:uiPriority="70" w:unhideWhenUsed="0"/>
-    <w:lsdException w:name="Colorful Shading" w:semiHidden="0" w:uiPriority="71" w:unhideWhenUsed="0"/>
-    <w:lsdException w:name="Colorful List" w:semiHidden="0" w:uiPriority="72" w:unhideWhenUsed="0"/>
-    <w:lsdException w:name="Colorful Grid" w:semiHidden="0" w:uiPriority="73" w:unhideWhenUsed="0"/>
-    <w:lsdException w:name="Light Shading Accent 1" w:semiHidden="0" w:uiPriority="60" w:unhideWhenUsed="0"/>
-    <w:lsdException w:name="Light List Accent 1" w:semiHidden="0" w:uiPriority="61" w:unhideWhenUsed="0"/>
-    <w:lsdException w:name="Light Grid Accent 1" w:semiHidden="0" w:uiPriority="62" w:unhideWhenUsed="0"/>
-    <w:lsdException w:name="Medium Shading 1 Accent 1" w:semiHidden="0" w:uiPriority="63" w:unhideWhenUsed="0"/>
-    <w:lsdException w:name="Medium Shading 2 Accent 1" w:semiHidden="0" w:uiPriority="64" w:unhideWhenUsed="0"/>
-    <w:lsdException w:name="Medium List 1 Accent 1" w:semiHidden="0" w:uiPriority="65" w:unhideWhenUsed="0"/>
-    <w:lsdException w:name="Revision" w:unhideWhenUsed="0"/>
-    <w:lsdException w:name="List Paragraph" w:semiHidden="0" w:uiPriority="34" w:unhideWhenUsed="0" w:qFormat="1"/>
-    <w:lsdException w:name="Quote" w:semiHidden="0" w:uiPriority="29" w:unhideWhenUsed="0" w:qFormat="1"/>
-    <w:lsdException w:name="Intense Quote" w:semiHidden="0" w:uiPriority="30" w:unhideWhenUsed="0" w:qFormat="1"/>
-    <w:lsdException w:name="Medium List 2 Accent 1" w:semiHidden="0" w:uiPriority="66" w:unhideWhenUsed="0"/>
-    <w:lsdException w:name="Medium Grid 1 Accent 1" w:semiHidden="0" w:uiPriority="67" w:unhideWhenUsed="0"/>
-    <w:lsdException w:name="Medium Grid 2 Accent 1" w:semiHidden="0" w:uiPriority="68" w:unhideWhenUsed="0"/>
-    <w:lsdException w:name="Medium Grid 3 Accent 1" w:semiHidden="0" w:uiPriority="69" w:unhideWhenUsed="0"/>
-    <w:lsdException w:name="Dark List Accent 1" w:semiHidden="0" w:uiPriority="70" w:unhideWhenUsed="0"/>
-    <w:lsdException w:name="Colorful Shading Accent 1" w:semiHidden="0" w:uiPriority="71" w:unhideWhenUsed="0"/>
-    <w:lsdException w:name="Colorful List Accent 1" w:semiHidden="0" w:uiPriority="72" w:unhideWhenUsed="0"/>
-    <w:lsdException w:name="Colorful Grid Accent 1" w:semiHidden="0" w:uiPriority="73" w:unhideWhenUsed="0"/>
-    <w:lsdException w:name="Light Shading Accent 2" w:semiHidden="0" w:uiPriority="60" w:unhideWhenUsed="0"/>
-    <w:lsdException w:name="Light List Accent 2" w:semiHidden="0" w:uiPriority="61" w:unhideWhenUsed="0"/>
-    <w:lsdException w:name="Light Grid Accent 2" w:semiHidden="0" w:uiPriority="62" w:unhideWhenUsed="0"/>
-    <w:lsdException w:name="Medium Shading 1 Accent 2" w:semiHidden="0" w:uiPriority="63" w:unhideWhenUsed="0"/>
-    <w:lsdException w:name="Medium Shading 2 Accent 2" w:semiHidden="0" w:uiPriority="64" w:unhideWhenUsed="0"/>
-    <w:lsdException w:name="Medium List 1 Accent 2" w:semiHidden="0" w:uiPriority="65" w:unhideWhenUsed="0"/>
-    <w:lsdException w:name="Medium List 2 Accent 2" w:semiHidden="0" w:uiPriority="66" w:unhideWhenUsed="0"/>
-    <w:lsdException w:name="Medium Grid 1 Accent 2" w:semiHidden="0" w:uiPriority="67" w:unhideWhenUsed="0"/>
-    <w:lsdException w:name="Medium Grid 2 Accent 2" w:semiHidden="0" w:uiPriority="68" w:unhideWhenUsed="0"/>
-    <w:lsdException w:name="Medium Grid 3 Accent 2" w:semiHidden="0" w:uiPriority="69" w:unhideWhenUsed="0"/>
-    <w:lsdException w:name="Dark List Accent 2" w:semiHidden="0" w:uiPriority="70" w:unhideWhenUsed="0"/>
-    <w:lsdException w:name="Colorful Shading Accent 2" w:semiHidden="0" w:uiPriority="71" w:unhideWhenUsed="0"/>
-    <w:lsdException w:name="Colorful List Accent 2" w:semiHidden="0" w:uiPriority="72" w:unhideWhenUsed="0"/>
-    <w:lsdException w:name="Colorful Grid Accent 2" w:semiHidden="0" w:uiPriority="73" w:unhideWhenUsed="0"/>
-    <w:lsdException w:name="Light Shading Accent 3" w:semiHidden="0" w:uiPriority="60" w:unhideWhenUsed="0"/>
-    <w:lsdException w:name="Light List Accent 3" w:semiHidden="0" w:uiPriority="61" w:unhideWhenUsed="0"/>
-    <w:lsdException w:name="Light Grid Accent 3" w:semiHidden="0" w:uiPriority="62" w:unhideWhenUsed="0"/>
-    <w:lsdException w:name="Medium Shading 1 Accent 3" w:semiHidden="0" w:uiPriority="63" w:unhideWhenUsed="0"/>
-    <w:lsdException w:name="Medium Shading 2 Accent 3" w:semiHidden="0" w:uiPriority="64" w:unhideWhenUsed="0"/>
-    <w:lsdException w:name="Medium List 1 Accent 3" w:semiHidden="0" w:uiPriority="65" w:unhideWhenUsed="0"/>
-    <w:lsdException w:name="Medium List 2 Accent 3" w:semiHidden="0" w:uiPriority="66" w:unhideWhenUsed="0"/>
-    <w:lsdException w:name="Medium Grid 1 Accent 3" w:semiHidden="0" w:uiPriority="67" w:unhideWhenUsed="0"/>
-    <w:lsdException w:name="Medium Grid 2 Accent 3" w:semiHidden="0" w:uiPriority="68" w:unhideWhenUsed="0"/>
-    <w:lsdException w:name="Medium Grid 3 Accent 3" w:semiHidden="0" w:uiPriority="69" w:unhideWhenUsed="0"/>
-    <w:lsdException w:name="Dark List Accent 3" w:semiHidden="0" w:uiPriority="70" w:unhideWhenUsed="0"/>
-    <w:lsdException w:name="Colorful Shading Accent 3" w:semiHidden="0" w:uiPriority="71" w:unhideWhenUsed="0"/>
-    <w:lsdException w:name="Colorful List Accent 3" w:semiHidden="0" w:uiPriority="72" w:unhideWhenUsed="0"/>
-    <w:lsdException w:name="Colorful Grid Accent 3" w:semiHidden="0" w:uiPriority="73" w:unhideWhenUsed="0"/>
-    <w:lsdException w:name="Light Shading Accent 4" w:semiHidden="0" w:uiPriority="60" w:unhideWhenUsed="0"/>
-    <w:lsdException w:name="Light List Accent 4" w:semiHidden="0" w:uiPriority="61" w:unhideWhenUsed="0"/>
-    <w:lsdException w:name="Light Grid Accent 4" w:semiHidden="0" w:uiPriority="62" w:unhideWhenUsed="0"/>
-    <w:lsdException w:name="Medium Shading 1 Accent 4" w:semiHidden="0" w:uiPriority="63" w:unhideWhenUsed="0"/>
-    <w:lsdException w:name="Medium Shading 2 Accent 4" w:semiHidden="0" w:uiPriority="64" w:unhideWhenUsed="0"/>
-    <w:lsdException w:name="Medium List 1 Accent 4" w:semiHidden="0" w:uiPriority="65" w:unhideWhenUsed="0"/>
-    <w:lsdException w:name="Medium List 2 Accent 4" w:semiHidden="0" w:uiPriority="66" w:unhideWhenUsed="0"/>
-    <w:lsdException w:name="Medium Grid 1 Accent 4" w:semiHidden="0" w:uiPriority="67" w:unhideWhenUsed="0"/>
-    <w:lsdException w:name="Medium Grid 2 Accent 4" w:semiHidden="0" w:uiPriority="68" w:unhideWhenUsed="0"/>
-    <w:lsdException w:name="Medium Grid 3 Accent 4" w:semiHidden="0" w:uiPriority="69" w:unhideWhenUsed="0"/>
-    <w:lsdException w:name="Dark List Accent 4" w:semiHidden="0" w:uiPriority="70" w:unhideWhenUsed="0"/>
-    <w:lsdException w:name="Colorful Shading Accent 4" w:semiHidden="0" w:uiPriority="71" w:unhideWhenUsed="0"/>
-    <w:lsdException w:name="Colorful List Accent 4" w:semiHidden="0" w:uiPriority="72" w:unhideWhenUsed="0"/>
-    <w:lsdException w:name="Colorful Grid Accent 4" w:semiHidden="0" w:uiPriority="73" w:unhideWhenUsed="0"/>
-    <w:lsdException w:name="Light Shading Accent 5" w:semiHidden="0" w:uiPriority="60" w:unhideWhenUsed="0"/>
-    <w:lsdException w:name="Light List Accent 5" w:semiHidden="0" w:uiPriority="61" w:unhideWhenUsed="0"/>
-    <w:lsdException w:name="Light Grid Accent 5" w:semiHidden="0" w:uiPriority="62" w:unhideWhenUsed="0"/>
-    <w:lsdException w:name="Medium Shading 1 Accent 5" w:semiHidden="0" w:uiPriority="63" w:unhideWhenUsed="0"/>
-    <w:lsdException w:name="Medium Shading 2 Accent 5" w:semiHidden="0" w:uiPriority="64" w:unhideWhenUsed="0"/>
-    <w:lsdException w:name="Medium List 1 Accent 5" w:semiHidden="0" w:uiPriority="65" w:unhideWhenUsed="0"/>
-    <w:lsdException w:name="Medium List 2 Accent 5" w:semiHidden="0" w:uiPriority="66" w:unhideWhenUsed="0"/>
-    <w:lsdException w:name="Medium Grid 1 Accent 5" w:semiHidden="0" w:uiPriority="67" w:unhideWhenUsed="0"/>
-    <w:lsdException w:name="Medium Grid 2 Accent 5" w:semiHidden="0" w:uiPriority="68" w:unhideWhenUsed="0"/>
-    <w:lsdException w:name="Medium Grid 3 Accent 5" w:semiHidden="0" w:uiPriority="69" w:unhideWhenUsed="0"/>
-    <w:lsdException w:name="Dark List Accent 5" w:semiHidden="0" w:uiPriority="70" w:unhideWhenUsed="0"/>
-    <w:lsdException w:name="Colorful Shading Accent 5" w:semiHidden="0" w:uiPriority="71" w:unhideWhenUsed="0"/>
-    <w:lsdException w:name="Colorful List Accent 5" w:semiHidden="0" w:uiPriority="72" w:unhideWhenUsed="0"/>
-    <w:lsdException w:name="Colorful Grid Accent 5" w:semiHidden="0" w:uiPriority="73" w:unhideWhenUsed="0"/>
-    <w:lsdException w:name="Light Shading Accent 6" w:semiHidden="0" w:uiPriority="60" w:unhideWhenUsed="0"/>
-    <w:lsdException w:name="Light List Accent 6" w:semiHidden="0" w:uiPriority="61" w:unhideWhenUsed="0"/>
-    <w:lsdException w:name="Light Grid Accent 6" w:semiHidden="0" w:uiPriority="62" w:unhideWhenUsed="0"/>
-    <w:lsdException w:name="Medium Shading 1 Accent 6" w:semiHidden="0" w:uiPriority="63" w:unhideWhenUsed="0"/>
-    <w:lsdException w:name="Medium Shading 2 Accent 6" w:semiHidden="0" w:uiPriority="64" w:unhideWhenUsed="0"/>
-    <w:lsdException w:name="Medium List 1 Accent 6" w:semiHidden="0" w:uiPriority="65" w:unhideWhenUsed="0"/>
-    <w:lsdException w:name="Medium List 2 Accent 6" w:semiHidden="0" w:uiPriority="66" w:unhideWhenUsed="0"/>
-    <w:lsdException w:name="Medium Grid 1 Accent 6" w:semiHidden="0" w:uiPriority="67" w:unhideWhenUsed="0"/>
-    <w:lsdException w:name="Medium Grid 2 Accent 6" w:semiHidden="0" w:uiPriority="68" w:unhideWhenUsed="0"/>
-    <w:lsdException w:name="Medium Grid 3 Accent 6" w:semiHidden="0" w:uiPriority="69" w:unhideWhenUsed="0"/>
-    <w:lsdException w:name="Dark List Accent 6" w:semiHidden="0" w:uiPriority="70" w:unhideWhenUsed="0"/>
-    <w:lsdException w:name="Colorful Shading Accent 6" w:semiHidden="0" w:uiPriority="71" w:unhideWhenUsed="0"/>
-    <w:lsdException w:name="Colorful List Accent 6" w:semiHidden="0" w:uiPriority="72" w:unhideWhenUsed="0"/>
-    <w:lsdException w:name="Colorful Grid Accent 6" w:semiHidden="0" w:uiPriority="73" w:unhideWhenUsed="0"/>
-    <w:lsdException w:name="Subtle Emphasis" w:semiHidden="0" w:uiPriority="19" w:unhideWhenUsed="0" w:qFormat="1"/>
-    <w:lsdException w:name="Intense Emphasis" w:semiHidden="0" w:uiPriority="21" w:unhideWhenUsed="0" w:qFormat="1"/>
-    <w:lsdException w:name="Subtle Reference" w:semiHidden="0" w:uiPriority="31" w:unhideWhenUsed="0" w:qFormat="1"/>
-    <w:lsdException w:name="Intense Reference" w:semiHidden="0" w:uiPriority="32" w:unhideWhenUsed="0" w:qFormat="1"/>
-    <w:lsdException w:name="Book Title" w:semiHidden="0" w:uiPriority="33" w:unhideWhenUsed="0" w:qFormat="1"/>
-    <w:lsdException w:name="Bibliography" w:uiPriority="37"/>
-    <w:lsdException w:name="TOC Heading" w:uiPriority="39" w:qFormat="1"/>
-  </w:latentStyles>
-  <w:style w:type="paragraph" w:default="1" w:styleId="a">
-    <w:name w:val="Normal"/>
-    <w:autoRedefine/>
-    <w:qFormat/>
-    <w:rsid w:val="00697637"/>
-    <w:pPr>
-      <w:tabs>
-        <w:tab w:val="left" w:pos="567"/>
-        <w:tab w:val="left" w:pos="1134"/>
-        <w:tab w:val="left" w:pos="1843"/>
-        <w:tab w:val="left" w:pos="5103"/>
-      </w:tabs>
-      <w:spacing w:after="0" w:line="288" w:lineRule="auto"/>
-      <w:ind w:firstLine="34"/>
-      <w:jc w:val="center"/>
-    </w:pPr>
-    <w:rPr>
-      <w:rFonts w:ascii="Times New Roman" w:eastAsia="Times New Roman" w:hAnsi="Times New Roman" w:cs="Times New Roman"/>
-      <w:sz w:val="26"/>
-      <w:szCs w:val="20"/>
-      <w:lang w:val="en-US" w:eastAsia="ru-RU"/>
-    </w:rPr>
-  </w:style>
-  <w:style w:type="paragraph" w:styleId="4">
-    <w:name w:val="heading 4"/>
-    <w:basedOn w:val="a"/>
-    <w:next w:val="a"/>
-    <w:link w:val="40"/>
-    <w:unhideWhenUsed/>
-    <w:qFormat/>
-    <w:rsid w:val="00D07DBF"/>
-    <w:pPr>
-      <w:keepNext/>
-      <w:outlineLvl w:val="3"/>
-    </w:pPr>
-    <w:rPr>
-      <w:sz w:val="24"/>
-    </w:rPr>
-  </w:style>
-  <w:style w:type="paragraph" w:styleId="8">
-    <w:name w:val="heading 8"/>
-    <w:basedOn w:val="a"/>
-    <w:next w:val="a"/>
-    <w:link w:val="80"/>
-    <w:unhideWhenUsed/>
-    <w:qFormat/>
-    <w:rsid w:val="00D07DBF"/>
-    <w:pPr>
-      <w:keepNext/>
-      <w:ind w:right="-1951"/>
-      <w:outlineLvl w:val="7"/>
-    </w:pPr>
-    <w:rPr>
-      <w:b/>
-    </w:rPr>
-  </w:style>
-  <w:style w:type="character" w:default="1" w:styleId="a0">
-    <w:name w:val="Default Paragraph Font"/>
-    <w:uiPriority w:val="1"/>
-    <w:semiHidden/>
-    <w:unhideWhenUsed/>
-  </w:style>
-  <w:style w:type="table" w:default="1" w:styleId="a1">
-    <w:name w:val="Normal Table"/>
-    <w:uiPriority w:val="99"/>
-    <w:semiHidden/>
-    <w:unhideWhenUsed/>
-    <w:tblPr>
-      <w:tblInd w:w="0" w:type="dxa"/>
-      <w:tblCellMar>
-        <w:top w:w="0" w:type="dxa"/>
-        <w:left w:w="108" w:type="dxa"/>
-        <w:bottom w:w="0" w:type="dxa"/>
-        <w:right w:w="108" w:type="dxa"/>
-      </w:tblCellMar>
-    </w:tblPr>
-  </w:style>
-  <w:style w:type="numbering" w:default="1" w:styleId="a2">
-    <w:name w:val="No List"/>
-    <w:uiPriority w:val="99"/>
-    <w:semiHidden/>
-    <w:unhideWhenUsed/>
-  </w:style>
-  <w:style w:type="character" w:customStyle="1" w:styleId="40">
-    <w:name w:val="Заголовок 4 Знак"/>
-    <w:basedOn w:val="a0"/>
-    <w:link w:val="4"/>
-    <w:rsid w:val="00D07DBF"/>
-    <w:rPr>
-      <w:rFonts w:ascii="Times New Roman" w:eastAsia="Times New Roman" w:hAnsi="Times New Roman" w:cs="Times New Roman"/>
-      <w:sz w:val="24"/>
-      <w:szCs w:val="20"/>
-      <w:lang w:val="en-US" w:eastAsia="ru-RU"/>
-    </w:rPr>
-  </w:style>
-  <w:style w:type="character" w:customStyle="1" w:styleId="80">
-    <w:name w:val="Заголовок 8 Знак"/>
-    <w:basedOn w:val="a0"/>
-    <w:link w:val="8"/>
-    <w:rsid w:val="00D07DBF"/>
-    <w:rPr>
-      <w:rFonts w:ascii="Times New Roman" w:eastAsia="Times New Roman" w:hAnsi="Times New Roman" w:cs="Times New Roman"/>
-      <w:b/>
-      <w:sz w:val="26"/>
-      <w:szCs w:val="20"/>
-      <w:lang w:val="en-US" w:eastAsia="ru-RU"/>
-    </w:rPr>
-  </w:style>
-  <w:style w:type="paragraph" w:customStyle="1" w:styleId="1">
-    <w:name w:val="заголовок1"/>
-    <w:basedOn w:val="a"/>
-    <w:rsid w:val="00D07DBF"/>
-    <w:pPr>
-      <w:outlineLvl w:val="0"/>
-    </w:pPr>
-    <w:rPr>
-      <w:b/>
-      <w:sz w:val="28"/>
-    </w:rPr>
-  </w:style>
-  <w:style w:type="paragraph" w:styleId="a3">
-    <w:name w:val="Body Text"/>
-    <w:basedOn w:val="a"/>
-    <w:link w:val="a4"/>
-    <w:uiPriority w:val="99"/>
-    <w:unhideWhenUsed/>
-    <w:rsid w:val="00D07DBF"/>
-    <w:pPr>
-      <w:spacing w:after="120"/>
-    </w:pPr>
-  </w:style>
-  <w:style w:type="character" w:customStyle="1" w:styleId="a4">
-    <w:name w:val="Основной текст Знак"/>
-    <w:basedOn w:val="a0"/>
-    <w:link w:val="a3"/>
-    <w:uiPriority w:val="99"/>
-    <w:rsid w:val="00D07DBF"/>
-    <w:rPr>
-      <w:rFonts w:ascii="Times New Roman" w:eastAsia="Times New Roman" w:hAnsi="Times New Roman" w:cs="Times New Roman"/>
-      <w:sz w:val="26"/>
-      <w:szCs w:val="20"/>
-      <w:lang w:val="en-US" w:eastAsia="ru-RU"/>
-    </w:rPr>
-  </w:style>
-  <w:style w:type="paragraph" w:styleId="a5">
-    <w:name w:val="header"/>
-    <w:basedOn w:val="a"/>
-    <w:link w:val="a6"/>
-    <w:unhideWhenUsed/>
-    <w:rsid w:val="00327029"/>
-    <w:pPr>
-      <w:tabs>
-        <w:tab w:val="clear" w:pos="567"/>
-        <w:tab w:val="clear" w:pos="1134"/>
-        <w:tab w:val="clear" w:pos="1843"/>
-        <w:tab w:val="clear" w:pos="5103"/>
-        <w:tab w:val="center" w:pos="4677"/>
-        <w:tab w:val="right" w:pos="9355"/>
-      </w:tabs>
-      <w:spacing w:line="240" w:lineRule="auto"/>
-    </w:pPr>
-  </w:style>
-  <w:style w:type="character" w:customStyle="1" w:styleId="a6">
-    <w:name w:val="Верхний колонтитул Знак"/>
-    <w:basedOn w:val="a0"/>
-    <w:link w:val="a5"/>
-    <w:uiPriority w:val="99"/>
-    <w:rsid w:val="00327029"/>
-    <w:rPr>
-      <w:rFonts w:ascii="Times New Roman" w:eastAsia="Times New Roman" w:hAnsi="Times New Roman" w:cs="Times New Roman"/>
-      <w:sz w:val="26"/>
-      <w:szCs w:val="20"/>
-      <w:lang w:val="en-US" w:eastAsia="ru-RU"/>
-    </w:rPr>
-  </w:style>
-  <w:style w:type="paragraph" w:styleId="a7">
-    <w:name w:val="footer"/>
-    <w:basedOn w:val="a"/>
-    <w:link w:val="a8"/>
-    <w:uiPriority w:val="99"/>
-    <w:unhideWhenUsed/>
-    <w:rsid w:val="00327029"/>
-    <w:pPr>
-      <w:tabs>
-        <w:tab w:val="clear" w:pos="567"/>
-        <w:tab w:val="clear" w:pos="1134"/>
-        <w:tab w:val="clear" w:pos="1843"/>
-        <w:tab w:val="clear" w:pos="5103"/>
-        <w:tab w:val="center" w:pos="4677"/>
-        <w:tab w:val="right" w:pos="9355"/>
-      </w:tabs>
-      <w:spacing w:line="240" w:lineRule="auto"/>
-    </w:pPr>
-  </w:style>
-  <w:style w:type="character" w:customStyle="1" w:styleId="a8">
-    <w:name w:val="Нижний колонтитул Знак"/>
-    <w:basedOn w:val="a0"/>
-    <w:link w:val="a7"/>
-    <w:uiPriority w:val="99"/>
-    <w:rsid w:val="00327029"/>
-    <w:rPr>
-      <w:rFonts w:ascii="Times New Roman" w:eastAsia="Times New Roman" w:hAnsi="Times New Roman" w:cs="Times New Roman"/>
-      <w:sz w:val="26"/>
-      <w:szCs w:val="20"/>
-      <w:lang w:val="en-US" w:eastAsia="ru-RU"/>
-    </w:rPr>
-  </w:style>
-  <w:style w:type="paragraph" w:styleId="a9">
-    <w:name w:val="No Spacing"/>
-    <w:uiPriority w:val="1"/>
-    <w:qFormat/>
-    <w:rsid w:val="00327029"/>
-    <w:pPr>
-      <w:tabs>
-        <w:tab w:val="left" w:pos="567"/>
-        <w:tab w:val="left" w:pos="1134"/>
-        <w:tab w:val="left" w:pos="1843"/>
-        <w:tab w:val="left" w:pos="5103"/>
-      </w:tabs>
-      <w:spacing w:after="0" w:line="240" w:lineRule="auto"/>
-      <w:ind w:firstLine="34"/>
-    </w:pPr>
-    <w:rPr>
-      <w:rFonts w:ascii="Times New Roman" w:eastAsia="Times New Roman" w:hAnsi="Times New Roman" w:cs="Times New Roman"/>
-      <w:sz w:val="26"/>
-      <w:szCs w:val="20"/>
-      <w:lang w:val="en-US" w:eastAsia="ru-RU"/>
-    </w:rPr>
-  </w:style>
-  <w:style w:type="paragraph" w:styleId="3">
-    <w:name w:val="Body Text 3"/>
-    <w:basedOn w:val="a"/>
-    <w:link w:val="30"/>
-    <w:uiPriority w:val="99"/>
-    <w:unhideWhenUsed/>
-    <w:rsid w:val="00ED024A"/>
-    <w:pPr>
-      <w:spacing w:after="120"/>
-    </w:pPr>
-    <w:rPr>
-      <w:sz w:val="16"/>
-      <w:szCs w:val="16"/>
-    </w:rPr>
-  </w:style>
-  <w:style w:type="character" w:customStyle="1" w:styleId="30">
-    <w:name w:val="Основной текст 3 Знак"/>
-    <w:basedOn w:val="a0"/>
-    <w:link w:val="3"/>
-    <w:uiPriority w:val="99"/>
-    <w:rsid w:val="00ED024A"/>
-    <w:rPr>
-      <w:rFonts w:ascii="Times New Roman" w:eastAsia="Times New Roman" w:hAnsi="Times New Roman" w:cs="Times New Roman"/>
-      <w:sz w:val="16"/>
-      <w:szCs w:val="16"/>
-      <w:lang w:val="en-US" w:eastAsia="ru-RU"/>
-    </w:rPr>
-  </w:style>
-  <w:style w:type="paragraph" w:styleId="2">
-    <w:name w:val="Body Text Indent 2"/>
-    <w:basedOn w:val="a"/>
-    <w:link w:val="20"/>
-    <w:uiPriority w:val="99"/>
-    <w:unhideWhenUsed/>
-    <w:rsid w:val="00ED024A"/>
-    <w:pPr>
-      <w:spacing w:after="120" w:line="480" w:lineRule="auto"/>
-      <w:ind w:left="283"/>
-    </w:pPr>
-  </w:style>
-  <w:style w:type="character" w:customStyle="1" w:styleId="20">
-    <w:name w:val="Основной текст с отступом 2 Знак"/>
-    <w:basedOn w:val="a0"/>
-    <w:link w:val="2"/>
-    <w:uiPriority w:val="99"/>
-    <w:rsid w:val="00ED024A"/>
-    <w:rPr>
-      <w:rFonts w:ascii="Times New Roman" w:eastAsia="Times New Roman" w:hAnsi="Times New Roman" w:cs="Times New Roman"/>
-      <w:sz w:val="26"/>
-      <w:szCs w:val="20"/>
-      <w:lang w:val="en-US" w:eastAsia="ru-RU"/>
-    </w:rPr>
-  </w:style>
-  <w:style w:type="paragraph" w:styleId="aa">
-    <w:name w:val="List Paragraph"/>
-    <w:basedOn w:val="a"/>
-    <w:uiPriority w:val="34"/>
-    <w:qFormat/>
-    <w:rsid w:val="003523A7"/>
-    <w:pPr>
-      <w:ind w:left="720"/>
-      <w:contextualSpacing/>
-    </w:pPr>
-  </w:style>
-  <w:style w:type="paragraph" w:styleId="ab">
-    <w:name w:val="Balloon Text"/>
-    <w:basedOn w:val="a"/>
-    <w:link w:val="ac"/>
-    <w:uiPriority w:val="99"/>
-    <w:semiHidden/>
-    <w:unhideWhenUsed/>
-    <w:rsid w:val="00567225"/>
-    <w:pPr>
-      <w:spacing w:line="240" w:lineRule="auto"/>
-    </w:pPr>
-    <w:rPr>
-      <w:rFonts w:ascii="Tahoma" w:hAnsi="Tahoma" w:cs="Tahoma"/>
-      <w:sz w:val="16"/>
-      <w:szCs w:val="16"/>
-    </w:rPr>
-  </w:style>
-  <w:style w:type="character" w:customStyle="1" w:styleId="ac">
-    <w:name w:val="Текст выноски Знак"/>
-    <w:basedOn w:val="a0"/>
-    <w:link w:val="ab"/>
-    <w:uiPriority w:val="99"/>
-    <w:semiHidden/>
-    <w:rsid w:val="00567225"/>
-    <w:rPr>
-      <w:rFonts w:ascii="Tahoma" w:eastAsia="Times New Roman" w:hAnsi="Tahoma" w:cs="Tahoma"/>
-      <w:sz w:val="16"/>
-      <w:szCs w:val="16"/>
-      <w:lang w:val="en-US" w:eastAsia="ru-RU"/>
-    </w:rPr>
-  </w:style>
-</w:styles>
-</file>
-
-<file path=word/stylesWithEffects.xml><?xml version="1.0" encoding="utf-8"?>
-<w:styles xmlns:wpc="http://schemas.microsoft.com/office/word/2010/wordprocessingCanvas" xmlns:mc="http://schemas.openxmlformats.org/markup-compatibility/2006" xmlns:o="urn:schemas-microsoft-com:office:office" xmlns:r="http://schemas.openxmlformats.org/officeDocument/2006/relationships" xmlns:m="http://schemas.openxmlformats.org/officeDocument/2006/math" xmlns:v="urn:schemas-microsoft-com:vml" xmlns:wp14="http://schemas.microsoft.com/office/word/2010/wordprocessingDrawing" xmlns:wp="http://schemas.openxmlformats.org/drawingml/2006/wordprocessingDrawing" xmlns:w10="urn:schemas-microsoft-com:office:word" xmlns:w="http://schemas.openxmlformats.org/wordprocessingml/2006/main" xmlns:w14="http://schemas.microsoft.com/office/word/2010/wordml" xmlns:wpg="http://schemas.microsoft.com/office/word/2010/wordprocessingGroup" xmlns:wpi="http://schemas.microsoft.com/office/word/2010/wordprocessingInk" xmlns:wne="http://schemas.microsoft.com/office/word/2006/wordml" xmlns:wps="http://schemas.microsoft.com/office/word/2010/wordprocessingShape" mc:Ignorable="w14 wp14">
-  <w:docDefaults>
-    <w:rPrDefault>
-      <w:rPr>
-        <w:rFonts w:asciiTheme="minorHAnsi" w:eastAsiaTheme="minorHAnsi" w:hAnsiTheme="minorHAnsi" w:cstheme="minorBidi"/>
-        <w:sz w:val="22"/>
-        <w:szCs w:val="22"/>
-        <w:lang w:val="ru-RU" w:eastAsia="en-US" w:bidi="ar-SA"/>
-      </w:rPr>
-    </w:rPrDefault>
-    <w:pPrDefault>
-      <w:pPr>
-        <w:spacing w:after="160" w:line="259" w:lineRule="auto"/>
-      </w:pPr>
-    </w:pPrDefault>
-  </w:docDefaults>
-  <w:latentStyles w:defLockedState="0" w:defUIPriority="99" w:defSemiHidden="1" w:defUnhideWhenUsed="1" w:defQFormat="0" w:count="267">
-    <w:lsdException w:name="Normal" w:semiHidden="0" w:uiPriority="0" w:unhideWhenUsed="0" w:qFormat="1"/>
-    <w:lsdException w:name="heading 1" w:semiHidden="0" w:uiPriority="9" w:unhideWhenUsed="0" w:qFormat="1"/>
-    <w:lsdException w:name="heading 2" w:uiPriority="9" w:qFormat="1"/>
-    <w:lsdException w:name="heading 3" w:uiPriority="9" w:qFormat="1"/>
-    <w:lsdException w:name="heading 4" w:uiPriority="0" w:qFormat="1"/>
-    <w:lsdException w:name="heading 5" w:uiPriority="9" w:qFormat="1"/>
-    <w:lsdException w:name="heading 6" w:uiPriority="9" w:qFormat="1"/>
-    <w:lsdException w:name="heading 7" w:uiPriority="9" w:qFormat="1"/>
-    <w:lsdException w:name="heading 8" w:uiPriority="0" w:qFormat="1"/>
-    <w:lsdException w:name="heading 9" w:uiPriority="9" w:qFormat="1"/>
-    <w:lsdException w:name="toc 1" w:uiPriority="39"/>
-    <w:lsdException w:name="toc 2" w:uiPriority="39"/>
-    <w:lsdException w:name="toc 3" w:uiPriority="39"/>
-    <w:lsdException w:name="toc 4" w:uiPriority="39"/>
-    <w:lsdException w:name="toc 5" w:uiPriority="39"/>
-    <w:lsdException w:name="toc 6" w:uiPriority="39"/>
-    <w:lsdException w:name="toc 7" w:uiPriority="39"/>
-    <w:lsdException w:name="toc 8" w:uiPriority="39"/>
-    <w:lsdException w:name="toc 9" w:uiPriority="39"/>
-    <w:lsdException w:name="header" w:uiPriority="0"/>
-    <w:lsdException w:name="caption" w:uiPriority="35" w:qFormat="1"/>
-    <w:lsdException w:name="Title" w:semiHidden="0" w:uiPriority="10" w:unhideWhenUsed="0" w:qFormat="1"/>
-    <w:lsdException w:name="Default Paragraph Font" w:uiPriority="1"/>
-    <w:lsdException w:name="Subtitle" w:semiHidden="0" w:uiPriority="11" w:unhideWhenUsed="0" w:qFormat="1"/>
-    <w:lsdException w:name="Strong" w:semiHidden="0" w:uiPriority="22" w:unhideWhenUsed="0" w:qFormat="1"/>
-    <w:lsdException w:name="Emphasis" w:semiHidden="0" w:uiPriority="20" w:unhideWhenUsed="0" w:qFormat="1"/>
-    <w:lsdException w:name="Table Grid" w:uiPriority="39"/>
-    <w:lsdException w:name="Placeholder Text" w:unhideWhenUsed="0"/>
-    <w:lsdException w:name="No Spacing" w:semiHidden="0" w:uiPriority="1" w:unhideWhenUsed="0" w:qFormat="1"/>
-    <w:lsdException w:name="Light Shading" w:semiHidden="0" w:uiPriority="60" w:unhideWhenUsed="0"/>
-    <w:lsdException w:name="Light List" w:semiHidden="0" w:uiPriority="61" w:unhideWhenUsed="0"/>
-    <w:lsdException w:name="Light Grid" w:semiHidden="0" w:uiPriority="62" w:unhideWhenUsed="0"/>
-    <w:lsdException w:name="Medium Shading 1" w:semiHidden="0" w:uiPriority="63" w:unhideWhenUsed="0"/>
-    <w:lsdException w:name="Medium Shading 2" w:semiHidden="0" w:uiPriority="64" w:unhideWhenUsed="0"/>
-    <w:lsdException w:name="Medium List 1" w:semiHidden="0" w:uiPriority="65" w:unhideWhenUsed="0"/>
-    <w:lsdException w:name="Medium List 2" w:semiHidden="0" w:uiPriority="66" w:unhideWhenUsed="0"/>
-    <w:lsdException w:name="Medium Grid 1" w:semiHidden="0" w:uiPriority="67" w:unhideWhenUsed="0"/>
-    <w:lsdException w:name="Medium Grid 2" w:semiHidden="0" w:uiPriority="68" w:unhideWhenUsed="0"/>
-    <w:lsdException w:name="Medium Grid 3" w:semiHidden="0" w:uiPriority="69" w:unhideWhenUsed="0"/>
-    <w:lsdException w:name="Dark List" w:semiHidden="0" w:uiPriority="70" w:unhideWhenUsed="0"/>
-    <w:lsdException w:name="Colorful Shading" w:semiHidden="0" w:uiPriority="71" w:unhideWhenUsed="0"/>
-    <w:lsdException w:name="Colorful List" w:semiHidden="0" w:uiPriority="72" w:unhideWhenUsed="0"/>
-    <w:lsdException w:name="Colorful Grid" w:semiHidden="0" w:uiPriority="73" w:unhideWhenUsed="0"/>
-    <w:lsdException w:name="Light Shading Accent 1" w:semiHidden="0" w:uiPriority="60" w:unhideWhenUsed="0"/>
-    <w:lsdException w:name="Light List Accent 1" w:semiHidden="0" w:uiPriority="61" w:unhideWhenUsed="0"/>
-    <w:lsdException w:name="Light Grid Accent 1" w:semiHidden="0" w:uiPriority="62" w:unhideWhenUsed="0"/>
-    <w:lsdException w:name="Medium Shading 1 Accent 1" w:semiHidden="0" w:uiPriority="63" w:unhideWhenUsed="0"/>
-    <w:lsdException w:name="Medium Shading 2 Accent 1" w:semiHidden="0" w:uiPriority="64" w:unhideWhenUsed="0"/>
-    <w:lsdException w:name="Medium List 1 Accent 1" w:semiHidden="0" w:uiPriority="65" w:unhideWhenUsed="0"/>
-    <w:lsdException w:name="Revision" w:unhideWhenUsed="0"/>
-    <w:lsdException w:name="List Paragraph" w:semiHidden="0" w:uiPriority="34" w:unhideWhenUsed="0" w:qFormat="1"/>
-    <w:lsdException w:name="Quote" w:semiHidden="0" w:uiPriority="29" w:unhideWhenUsed="0" w:qFormat="1"/>
-    <w:lsdException w:name="Intense Quote" w:semiHidden="0" w:uiPriority="30" w:unhideWhenUsed="0" w:qFormat="1"/>
-    <w:lsdException w:name="Medium List 2 Accent 1" w:semiHidden="0" w:uiPriority="66" w:unhideWhenUsed="0"/>
-    <w:lsdException w:name="Medium Grid 1 Accent 1" w:semiHidden="0" w:uiPriority="67" w:unhideWhenUsed="0"/>
-    <w:lsdException w:name="Medium Grid 2 Accent 1" w:semiHidden="0" w:uiPriority="68" w:unhideWhenUsed="0"/>
-    <w:lsdException w:name="Medium Grid 3 Accent 1" w:semiHidden="0" w:uiPriority="69" w:unhideWhenUsed="0"/>
-    <w:lsdException w:name="Dark List Accent 1" w:semiHidden="0" w:uiPriority="70" w:unhideWhenUsed="0"/>
-    <w:lsdException w:name="Colorful Shading Accent 1" w:semiHidden="0" w:uiPriority="71" w:unhideWhenUsed="0"/>
-    <w:lsdException w:name="Colorful List Accent 1" w:semiHidden="0" w:uiPriority="72" w:unhideWhenUsed="0"/>
-    <w:lsdException w:name="Colorful Grid Accent 1" w:semiHidden="0" w:uiPriority="73" w:unhideWhenUsed="0"/>
-    <w:lsdException w:name="Light Shading Accent 2" w:semiHidden="0" w:uiPriority="60" w:unhideWhenUsed="0"/>
-    <w:lsdException w:name="Light List Accent 2" w:semiHidden="0" w:uiPriority="61" w:unhideWhenUsed="0"/>
-    <w:lsdException w:name="Light Grid Accent 2" w:semiHidden="0" w:uiPriority="62" w:unhideWhenUsed="0"/>
-    <w:lsdException w:name="Medium Shading 1 Accent 2" w:semiHidden="0" w:uiPriority="63" w:unhideWhenUsed="0"/>
-    <w:lsdException w:name="Medium Shading 2 Accent 2" w:semiHidden="0" w:uiPriority="64" w:unhideWhenUsed="0"/>
-    <w:lsdException w:name="Medium List 1 Accent 2" w:semiHidden="0" w:uiPriority="65" w:unhideWhenUsed="0"/>
-    <w:lsdException w:name="Medium List 2 Accent 2" w:semiHidden="0" w:uiPriority="66" w:unhideWhenUsed="0"/>
-    <w:lsdException w:name="Medium Grid 1 Accent 2" w:semiHidden="0" w:uiPriority="67" w:unhideWhenUsed="0"/>
-    <w:lsdException w:name="Medium Grid 2 Accent 2" w:semiHidden="0" w:uiPriority="68" w:unhideWhenUsed="0"/>
-    <w:lsdException w:name="Medium Grid 3 Accent 2" w:semiHidden="0" w:uiPriority="69" w:unhideWhenUsed="0"/>
-    <w:lsdException w:name="Dark List Accent 2" w:semiHidden="0" w:uiPriority="70" w:unhideWhenUsed="0"/>
-    <w:lsdException w:name="Colorful Shading Accent 2" w:semiHidden="0" w:uiPriority="71" w:unhideWhenUsed="0"/>
-    <w:lsdException w:name="Colorful List Accent 2" w:semiHidden="0" w:uiPriority="72" w:unhideWhenUsed="0"/>
-    <w:lsdException w:name="Colorful Grid Accent 2" w:semiHidden="0" w:uiPriority="73" w:unhideWhenUsed="0"/>
-    <w:lsdException w:name="Light Shading Accent 3" w:semiHidden="0" w:uiPriority="60" w:unhideWhenUsed="0"/>
-    <w:lsdException w:name="Light List Accent 3" w:semiHidden="0" w:uiPriority="61" w:unhideWhenUsed="0"/>
-    <w:lsdException w:name="Light Grid Accent 3" w:semiHidden="0" w:uiPriority="62" w:unhideWhenUsed="0"/>
-    <w:lsdException w:name="Medium Shading 1 Accent 3" w:semiHidden="0" w:uiPriority="63" w:unhideWhenUsed="0"/>
-    <w:lsdException w:name="Medium Shading 2 Accent 3" w:semiHidden="0" w:uiPriority="64" w:unhideWhenUsed="0"/>
-    <w:lsdException w:name="Medium List 1 Accent 3" w:semiHidden="0" w:uiPriority="65" w:unhideWhenUsed="0"/>
-    <w:lsdException w:name="Medium List 2 Accent 3" w:semiHidden="0" w:uiPriority="66" w:unhideWhenUsed="0"/>
-    <w:lsdException w:name="Medium Grid 1 Accent 3" w:semiHidden="0" w:uiPriority="67" w:unhideWhenUsed="0"/>
-    <w:lsdException w:name="Medium Grid 2 Accent 3" w:semiHidden="0" w:uiPriority="68" w:unhideWhenUsed="0"/>
-    <w:lsdException w:name="Medium Grid 3 Accent 3" w:semiHidden="0" w:uiPriority="69" w:unhideWhenUsed="0"/>
-    <w:lsdException w:name="Dark List Accent 3" w:semiHidden="0" w:uiPriority="70" w:unhideWhenUsed="0"/>
-    <w:lsdException w:name="Colorful Shading Accent 3" w:semiHidden="0" w:uiPriority="71" w:unhideWhenUsed="0"/>
-    <w:lsdException w:name="Colorful List Accent 3" w:semiHidden="0" w:uiPriority="72" w:unhideWhenUsed="0"/>
-    <w:lsdException w:name="Colorful Grid Accent 3" w:semiHidden="0" w:uiPriority="73" w:unhideWhenUsed="0"/>
-    <w:lsdException w:name="Light Shading Accent 4" w:semiHidden="0" w:uiPriority="60" w:unhideWhenUsed="0"/>
-    <w:lsdException w:name="Light List Accent 4" w:semiHidden="0" w:uiPriority="61" w:unhideWhenUsed="0"/>
-    <w:lsdException w:name="Light Grid Accent 4" w:semiHidden="0" w:uiPriority="62" w:unhideWhenUsed="0"/>
-    <w:lsdException w:name="Medium Shading 1 Accent 4" w:semiHidden="0" w:uiPriority="63" w:unhideWhenUsed="0"/>
-    <w:lsdException w:name="Medium Shading 2 Accent 4" w:semiHidden="0" w:uiPriority="64" w:unhideWhenUsed="0"/>
-    <w:lsdException w:name="Medium List 1 Accent 4" w:semiHidden="0" w:uiPriority="65" w:unhideWhenUsed="0"/>
-    <w:lsdException w:name="Medium List 2 Accent 4" w:semiHidden="0" w:uiPriority="66" w:unhideWhenUsed="0"/>
-    <w:lsdException w:name="Medium Grid 1 Accent 4" w:semiHidden="0" w:uiPriority="67" w:unhideWhenUsed="0"/>
-    <w:lsdException w:name="Medium Grid 2 Accent 4" w:semiHidden="0" w:uiPriority="68" w:unhideWhenUsed="0"/>
-    <w:lsdException w:name="Medium Grid 3 Accent 4" w:semiHidden="0" w:uiPriority="69" w:unhideWhenUsed="0"/>
-    <w:lsdException w:name="Dark List Accent 4" w:semiHidden="0" w:uiPriority="70" w:unhideWhenUsed="0"/>
-    <w:lsdException w:name="Colorful Shading Accent 4" w:semiHidden="0" w:uiPriority="71" w:unhideWhenUsed="0"/>
-    <w:lsdException w:name="Colorful List Accent 4" w:semiHidden="0" w:uiPriority="72" w:unhideWhenUsed="0"/>
-    <w:lsdException w:name="Colorful Grid Accent 4" w:semiHidden="0" w:uiPriority="73" w:unhideWhenUsed="0"/>
-    <w:lsdException w:name="Light Shading Accent 5" w:semiHidden="0" w:uiPriority="60" w:unhideWhenUsed="0"/>
-    <w:lsdException w:name="Light List Accent 5" w:semiHidden="0" w:uiPriority="61" w:unhideWhenUsed="0"/>
-    <w:lsdException w:name="Light Grid Accent 5" w:semiHidden="0" w:uiPriority="62" w:unhideWhenUsed="0"/>
-    <w:lsdException w:name="Medium Shading 1 Accent 5" w:semiHidden="0" w:uiPriority="63" w:unhideWhenUsed="0"/>
-    <w:lsdException w:name="Medium Shading 2 Accent 5" w:semiHidden="0" w:uiPriority="64" w:unhideWhenUsed="0"/>
-    <w:lsdException w:name="Medium List 1 Accent 5" w:semiHidden="0" w:uiPriority="65" w:unhideWhenUsed="0"/>
-    <w:lsdException w:name="Medium List 2 Accent 5" w:semiHidden="0" w:uiPriority="66" w:unhideWhenUsed="0"/>
-    <w:lsdException w:name="Medium Grid 1 Accent 5" w:semiHidden="0" w:uiPriority="67" w:unhideWhenUsed="0"/>
-    <w:lsdException w:name="Medium Grid 2 Accent 5" w:semiHidden="0" w:uiPriority="68" w:unhideWhenUsed="0"/>
-    <w:lsdException w:name="Medium Grid 3 Accent 5" w:semiHidden="0" w:uiPriority="69" w:unhideWhenUsed="0"/>
-    <w:lsdException w:name="Dark List Accent 5" w:semiHidden="0" w:uiPriority="70" w:unhideWhenUsed="0"/>
-    <w:lsdException w:name="Colorful Shading Accent 5" w:semiHidden="0" w:uiPriority="71" w:unhideWhenUsed="0"/>
-    <w:lsdException w:name="Colorful List Accent 5" w:semiHidden="0" w:uiPriority="72" w:unhideWhenUsed="0"/>
-    <w:lsdException w:name="Colorful Grid Accent 5" w:semiHidden="0" w:uiPriority="73" w:unhideWhenUsed="0"/>
-    <w:lsdException w:name="Light Shading Accent 6" w:semiHidden="0" w:uiPriority="60" w:unhideWhenUsed="0"/>
-    <w:lsdException w:name="Light List Accent 6" w:semiHidden="0" w:uiPriority="61" w:unhideWhenUsed="0"/>
-    <w:lsdException w:name="Light Grid Accent 6" w:semiHidden="0" w:uiPriority="62" w:unhideWhenUsed="0"/>
-    <w:lsdException w:name="Medium Shading 1 Accent 6" w:semiHidden="0" w:uiPriority="63" w:unhideWhenUsed="0"/>
-    <w:lsdException w:name="Medium Shading 2 Accent 6" w:semiHidden="0" w:uiPriority="64" w:unhideWhenUsed="0"/>
-    <w:lsdException w:name="Medium List 1 Accent 6" w:semiHidden="0" w:uiPriority="65" w:unhideWhenUsed="0"/>
-    <w:lsdException w:name="Medium List 2 Accent 6" w:semiHidden="0" w:uiPriority="66" w:unhideWhenUsed="0"/>
-    <w:lsdException w:name="Medium Grid 1 Accent 6" w:semiHidden="0" w:uiPriority="67" w:unhideWhenUsed="0"/>
-    <w:lsdException w:name="Medium Grid 2 Accent 6" w:semiHidden="0" w:uiPriority="68" w:unhideWhenUsed="0"/>
-    <w:lsdException w:name="Medium Grid 3 Accent 6" w:semiHidden="0" w:uiPriority="69" w:unhideWhenUsed="0"/>
-    <w:lsdException w:name="Dark List Accent 6" w:semiHidden="0" w:uiPriority="70" w:unhideWhenUsed="0"/>
-    <w:lsdException w:name="Colorful Shading Accent 6" w:semiHidden="0" w:uiPriority="71" w:unhideWhenUsed="0"/>
-    <w:lsdException w:name="Colorful List Accent 6" w:semiHidden="0" w:uiPriority="72" w:unhideWhenUsed="0"/>
-    <w:lsdException w:name="Colorful Grid Accent 6" w:semiHidden="0" w:uiPriority="73" w:unhideWhenUsed="0"/>
-    <w:lsdException w:name="Subtle Emphasis" w:semiHidden="0" w:uiPriority="19" w:unhideWhenUsed="0" w:qFormat="1"/>
-    <w:lsdException w:name="Intense Emphasis" w:semiHidden="0" w:uiPriority="21" w:unhideWhenUsed="0" w:qFormat="1"/>
-    <w:lsdException w:name="Subtle Reference" w:semiHidden="0" w:uiPriority="31" w:unhideWhenUsed="0" w:qFormat="1"/>
-    <w:lsdException w:name="Intense Reference" w:semiHidden="0" w:uiPriority="32" w:unhideWhenUsed="0" w:qFormat="1"/>
-    <w:lsdException w:name="Book Title" w:semiHidden="0" w:uiPriority="33" w:unhideWhenUsed="0" w:qFormat="1"/>
-    <w:lsdException w:name="Bibliography" w:uiPriority="37"/>
-    <w:lsdException w:name="TOC Heading" w:uiPriority="39" w:qFormat="1"/>
+  <w:latentStyles w:defLockedState="0" w:defUIPriority="99" w:defSemiHidden="0" w:defUnhideWhenUsed="0" w:defQFormat="0" w:count="376">
+    <w:lsdException w:name="Normal" w:uiPriority="0" w:qFormat="1"/>
+    <w:lsdException w:name="heading 1" w:uiPriority="9" w:qFormat="1"/>
+    <w:lsdException w:name="heading 2" w:semiHidden="1" w:uiPriority="9" w:unhideWhenUsed="1" w:qFormat="1"/>
+    <w:lsdException w:name="heading 3" w:semiHidden="1" w:uiPriority="9" w:unhideWhenUsed="1" w:qFormat="1"/>
+    <w:lsdException w:name="heading 4" w:semiHidden="1" w:uiPriority="0" w:unhideWhenUsed="1" w:qFormat="1"/>
+    <w:lsdException w:name="heading 5" w:semiHidden="1" w:uiPriority="9" w:unhideWhenUsed="1" w:qFormat="1"/>
+    <w:lsdException w:name="heading 6" w:semiHidden="1" w:uiPriority="9" w:unhideWhenUsed="1" w:qFormat="1"/>
+    <w:lsdException w:name="heading 7" w:semiHidden="1" w:uiPriority="9" w:unhideWhenUsed="1" w:qFormat="1"/>
+    <w:lsdException w:name="heading 8" w:semiHidden="1" w:uiPriority="0" w:unhideWhenUsed="1" w:qFormat="1"/>
+    <w:lsdException w:name="heading 9" w:semiHidden="1" w:uiPriority="9" w:unhideWhenUsed="1" w:qFormat="1"/>
+    <w:lsdException w:name="index 1" w:semiHidden="1" w:unhideWhenUsed="1"/>
+    <w:lsdException w:name="index 2" w:semiHidden="1" w:unhideWhenUsed="1"/>
+    <w:lsdException w:name="index 3" w:semiHidden="1" w:unhideWhenUsed="1"/>
+    <w:lsdException w:name="index 4" w:semiHidden="1" w:unhideWhenUsed="1"/>
+    <w:lsdException w:name="index 5" w:semiHidden="1" w:unhideWhenUsed="1"/>
+    <w:lsdException w:name="index 6" w:semiHidden="1" w:unhideWhenUsed="1"/>
+    <w:lsdException w:name="index 7" w:semiHidden="1" w:unhideWhenUsed="1"/>
+    <w:lsdException w:name="index 8" w:semiHidden="1" w:unhideWhenUsed="1"/>
+    <w:lsdException w:name="index 9" w:semiHidden="1" w:unhideWhenUsed="1"/>
+    <w:lsdException w:name="toc 1" w:semiHidden="1" w:uiPriority="39" w:unhideWhenUsed="1"/>
+    <w:lsdException w:name="toc 2" w:semiHidden="1" w:uiPriority="39" w:unhideWhenUsed="1"/>
+    <w:lsdException w:name="toc 3" w:semiHidden="1" w:uiPriority="39" w:unhideWhenUsed="1"/>
+    <w:lsdException w:name="toc 4" w:semiHidden="1" w:uiPriority="39" w:unhideWhenUsed="1"/>
+    <w:lsdException w:name="toc 5" w:semiHidden="1" w:uiPriority="39" w:unhideWhenUsed="1"/>
+    <w:lsdException w:name="toc 6" w:semiHidden="1" w:uiPriority="39" w:unhideWhenUsed="1"/>
+    <w:lsdException w:name="toc 7" w:semiHidden="1" w:uiPriority="39" w:unhideWhenUsed="1"/>
+    <w:lsdException w:name="toc 8" w:semiHidden="1" w:uiPriority="39" w:unhideWhenUsed="1"/>
+    <w:lsdException w:name="toc 9" w:semiHidden="1" w:uiPriority="39" w:unhideWhenUsed="1"/>
+    <w:lsdException w:name="Normal Indent" w:semiHidden="1" w:unhideWhenUsed="1"/>
+    <w:lsdException w:name="footnote text" w:semiHidden="1" w:unhideWhenUsed="1"/>
+    <w:lsdException w:name="annotation text" w:semiHidden="1" w:unhideWhenUsed="1"/>
+    <w:lsdException w:name="header" w:semiHidden="1" w:uiPriority="0" w:unhideWhenUsed="1"/>
+    <w:lsdException w:name="footer" w:semiHidden="1" w:unhideWhenUsed="1"/>
+    <w:lsdException w:name="index heading" w:semiHidden="1" w:unhideWhenUsed="1"/>
+    <w:lsdException w:name="caption" w:semiHidden="1" w:uiPriority="35" w:unhideWhenUsed="1" w:qFormat="1"/>
+    <w:lsdException w:name="table of figures" w:semiHidden="1" w:unhideWhenUsed="1"/>
+    <w:lsdException w:name="envelope address" w:semiHidden="1" w:unhideWhenUsed="1"/>
+    <w:lsdException w:name="envelope return" w:semiHidden="1" w:unhideWhenUsed="1"/>
+    <w:lsdException w:name="footnote reference" w:semiHidden="1" w:unhideWhenUsed="1"/>
+    <w:lsdException w:name="annotation reference" w:semiHidden="1" w:unhideWhenUsed="1"/>
+    <w:lsdException w:name="line number" w:semiHidden="1" w:unhideWhenUsed="1"/>
+    <w:lsdException w:name="page number" w:semiHidden="1" w:unhideWhenUsed="1"/>
+    <w:lsdException w:name="endnote reference" w:semiHidden="1" w:unhideWhenUsed="1"/>
+    <w:lsdException w:name="endnote text" w:semiHidden="1" w:unhideWhenUsed="1"/>
+    <w:lsdException w:name="table of authorities" w:semiHidden="1" w:unhideWhenUsed="1"/>
+    <w:lsdException w:name="macro" w:semiHidden="1" w:unhideWhenUsed="1"/>
+    <w:lsdException w:name="toa heading" w:semiHidden="1" w:unhideWhenUsed="1"/>
+    <w:lsdException w:name="List" w:semiHidden="1" w:unhideWhenUsed="1"/>
+    <w:lsdException w:name="List Bullet" w:semiHidden="1" w:unhideWhenUsed="1"/>
+    <w:lsdException w:name="List Number" w:semiHidden="1" w:unhideWhenUsed="1"/>
+    <w:lsdException w:name="List 2" w:semiHidden="1" w:unhideWhenUsed="1"/>
+    <w:lsdException w:name="List 3" w:semiHidden="1" w:unhideWhenUsed="1"/>
+    <w:lsdException w:name="List 4" w:semiHidden="1" w:unhideWhenUsed="1"/>
+    <w:lsdException w:name="List 5" w:semiHidden="1" w:unhideWhenUsed="1"/>
+    <w:lsdException w:name="List Bullet 2" w:semiHidden="1" w:unhideWhenUsed="1"/>
+    <w:lsdException w:name="List Bullet 3" w:semiHidden="1" w:unhideWhenUsed="1"/>
+    <w:lsdException w:name="List Bullet 4" w:semiHidden="1" w:unhideWhenUsed="1"/>
+    <w:lsdException w:name="List Bullet 5" w:semiHidden="1" w:unhideWhenUsed="1"/>
+    <w:lsdException w:name="List Number 2" w:semiHidden="1" w:unhideWhenUsed="1"/>
+    <w:lsdException w:name="List Number 3" w:semiHidden="1" w:unhideWhenUsed="1"/>
+    <w:lsdException w:name="List Number 4" w:semiHidden="1" w:unhideWhenUsed="1"/>
+    <w:lsdException w:name="List Number 5" w:semiHidden="1" w:unhideWhenUsed="1"/>
+    <w:lsdException w:name="Title" w:uiPriority="10" w:qFormat="1"/>
+    <w:lsdException w:name="Closing" w:semiHidden="1" w:unhideWhenUsed="1"/>
+    <w:lsdException w:name="Signature" w:semiHidden="1" w:unhideWhenUsed="1"/>
+    <w:lsdException w:name="Default Paragraph Font" w:semiHidden="1" w:uiPriority="1" w:unhideWhenUsed="1"/>
+    <w:lsdException w:name="Body Text" w:semiHidden="1" w:unhideWhenUsed="1"/>
+    <w:lsdException w:name="Body Text Indent" w:semiHidden="1" w:unhideWhenUsed="1"/>
+    <w:lsdException w:name="List Continue" w:semiHidden="1" w:unhideWhenUsed="1"/>
+    <w:lsdException w:name="List Continue 2" w:semiHidden="1" w:unhideWhenUsed="1"/>
+    <w:lsdException w:name="List Continue 3" w:semiHidden="1" w:unhideWhenUsed="1"/>
+    <w:lsdException w:name="List Continue 4" w:semiHidden="1" w:unhideWhenUsed="1"/>
+    <w:lsdException w:name="List Continue 5" w:semiHidden="1" w:unhideWhenUsed="1"/>
+    <w:lsdException w:name="Message Header" w:semiHidden="1" w:unhideWhenUsed="1"/>
+    <w:lsdException w:name="Subtitle" w:uiPriority="11" w:qFormat="1"/>
+    <w:lsdException w:name="Salutation" w:semiHidden="1" w:unhideWhenUsed="1"/>
+    <w:lsdException w:name="Date" w:semiHidden="1" w:unhideWhenUsed="1"/>
+    <w:lsdException w:name="Body Text First Indent" w:semiHidden="1" w:unhideWhenUsed="1"/>
+    <w:lsdException w:name="Body Text First Indent 2" w:semiHidden="1" w:unhideWhenUsed="1"/>
+    <w:lsdException w:name="Note Heading" w:semiHidden="1" w:unhideWhenUsed="1"/>
+    <w:lsdException w:name="Body Text 2" w:semiHidden="1" w:unhideWhenUsed="1"/>
+    <w:lsdException w:name="Body Text 3" w:semiHidden="1" w:unhideWhenUsed="1"/>
+    <w:lsdException w:name="Body Text Indent 2" w:semiHidden="1" w:unhideWhenUsed="1"/>
+    <w:lsdException w:name="Body Text Indent 3" w:semiHidden="1" w:unhideWhenUsed="1"/>
+    <w:lsdException w:name="Block Text" w:semiHidden="1" w:unhideWhenUsed="1"/>
+    <w:lsdException w:name="Hyperlink" w:semiHidden="1" w:unhideWhenUsed="1"/>
+    <w:lsdException w:name="FollowedHyperlink" w:semiHidden="1" w:unhideWhenUsed="1"/>
+    <w:lsdException w:name="Strong" w:uiPriority="22" w:qFormat="1"/>
+    <w:lsdException w:name="Emphasis" w:uiPriority="20" w:qFormat="1"/>
+    <w:lsdException w:name="Document Map" w:semiHidden="1" w:unhideWhenUsed="1"/>
+    <w:lsdException w:name="Plain Text" w:semiHidden="1" w:unhideWhenUsed="1"/>
+    <w:lsdException w:name="E-mail Signature" w:semiHidden="1" w:unhideWhenUsed="1"/>
+    <w:lsdException w:name="HTML Top of Form" w:semiHidden="1" w:unhideWhenUsed="1"/>
+    <w:lsdException w:name="HTML Bottom of Form" w:semiHidden="1" w:unhideWhenUsed="1"/>
+    <w:lsdException w:name="Normal (Web)" w:semiHidden="1" w:unhideWhenUsed="1"/>
+    <w:lsdException w:name="HTML Acronym" w:semiHidden="1" w:unhideWhenUsed="1"/>
+    <w:lsdException w:name="HTML Address" w:semiHidden="1" w:unhideWhenUsed="1"/>
+    <w:lsdException w:name="HTML Cite" w:semiHidden="1" w:unhideWhenUsed="1"/>
+    <w:lsdException w:name="HTML Code" w:semiHidden="1" w:unhideWhenUsed="1"/>
+    <w:lsdException w:name="HTML Definition" w:semiHidden="1" w:unhideWhenUsed="1"/>
+    <w:lsdException w:name="HTML Keyboard" w:semiHidden="1" w:unhideWhenUsed="1"/>
+    <w:lsdException w:name="HTML Preformatted" w:semiHidden="1" w:unhideWhenUsed="1"/>
+    <w:lsdException w:name="HTML Sample" w:semiHidden="1" w:unhideWhenUsed="1"/>
+    <w:lsdException w:name="HTML Typewriter" w:semiHidden="1" w:unhideWhenUsed="1"/>
+    <w:lsdException w:name="HTML Variable" w:semiHidden="1" w:unhideWhenUsed="1"/>
+    <w:lsdException w:name="Normal Table" w:semiHidden="1" w:unhideWhenUsed="1"/>
+    <w:lsdException w:name="annotation subject" w:semiHidden="1" w:unhideWhenUsed="1"/>
+    <w:lsdException w:name="No List" w:semiHidden="1" w:unhideWhenUsed="1"/>
+    <w:lsdException w:name="Outline List 1" w:semiHidden="1" w:unhideWhenUsed="1"/>
+    <w:lsdException w:name="Outline List 2" w:semiHidden="1" w:unhideWhenUsed="1"/>
+    <w:lsdException w:name="Outline List 3" w:semiHidden="1" w:unhideWhenUsed="1"/>
+    <w:lsdException w:name="Table Simple 1" w:semiHidden="1" w:unhideWhenUsed="1"/>
+    <w:lsdException w:name="Table Simple 2" w:semiHidden="1" w:unhideWhenUsed="1"/>
+    <w:lsdException w:name="Table Simple 3" w:semiHidden="1" w:unhideWhenUsed="1"/>
+    <w:lsdException w:name="Table Classic 1" w:semiHidden="1" w:unhideWhenUsed="1"/>
+    <w:lsdException w:name="Table Classic 2" w:semiHidden="1" w:unhideWhenUsed="1"/>
+    <w:lsdException w:name="Table Classic 3" w:semiHidden="1" w:unhideWhenUsed="1"/>
+    <w:lsdException w:name="Table Classic 4" w:semiHidden="1" w:unhideWhenUsed="1"/>
+    <w:lsdException w:name="Table Colorful 1" w:semiHidden="1" w:unhideWhenUsed="1"/>
+    <w:lsdException w:name="Table Colorful 2" w:semiHidden="1" w:unhideWhenUsed="1"/>
+    <w:lsdException w:name="Table Colorful 3" w:semiHidden="1" w:unhideWhenUsed="1"/>
+    <w:lsdException w:name="Table Columns 1" w:semiHidden="1" w:unhideWhenUsed="1"/>
+    <w:lsdException w:name="Table Columns 2" w:semiHidden="1" w:unhideWhenUsed="1"/>
+    <w:lsdException w:name="Table Columns 3" w:semiHidden="1" w:unhideWhenUsed="1"/>
+    <w:lsdException w:name="Table Columns 4" w:semiHidden="1" w:unhideWhenUsed="1"/>
+    <w:lsdException w:name="Table Columns 5" w:semiHidden="1" w:unhideWhenUsed="1"/>
+    <w:lsdException w:name="Table Grid 1" w:semiHidden="1" w:unhideWhenUsed="1"/>
+    <w:lsdException w:name="Table Grid 2" w:semiHidden="1" w:unhideWhenUsed="1"/>
+    <w:lsdException w:name="Table Grid 3" w:semiHidden="1" w:unhideWhenUsed="1"/>
+    <w:lsdException w:name="Table Grid 4" w:semiHidden="1" w:unhideWhenUsed="1"/>
+    <w:lsdException w:name="Table Grid 5" w:semiHidden="1" w:unhideWhenUsed="1"/>
+    <w:lsdException w:name="Table Grid 6" w:semiHidden="1" w:unhideWhenUsed="1"/>
+    <w:lsdException w:name="Table Grid 7" w:semiHidden="1" w:unhideWhenUsed="1"/>
+    <w:lsdException w:name="Table Grid 8" w:semiHidden="1" w:unhideWhenUsed="1"/>
+    <w:lsdException w:name="Table List 1" w:semiHidden="1" w:unhideWhenUsed="1"/>
+    <w:lsdException w:name="Table List 2" w:semiHidden="1" w:unhideWhenUsed="1"/>
+    <w:lsdException w:name="Table List 3" w:semiHidden="1" w:unhideWhenUsed="1"/>
+    <w:lsdException w:name="Table List 4" w:semiHidden="1" w:unhideWhenUsed="1"/>
+    <w:lsdException w:name="Table List 5" w:semiHidden="1" w:unhideWhenUsed="1"/>
+    <w:lsdException w:name="Table List 6" w:semiHidden="1" w:unhideWhenUsed="1"/>
+    <w:lsdException w:name="Table List 7" w:semiHidden="1" w:unhideWhenUsed="1"/>
+    <w:lsdException w:name="Table List 8" w:semiHidden="1" w:unhideWhenUsed="1"/>
+    <w:lsdException w:name="Table 3D effects 1" w:semiHidden="1" w:unhideWhenUsed="1"/>
+    <w:lsdException w:name="Table 3D effects 2" w:semiHidden="1" w:unhideWhenUsed="1"/>
+    <w:lsdException w:name="Table 3D effects 3" w:semiHidden="1" w:unhideWhenUsed="1"/>
+    <w:lsdException w:name="Table Contemporary" w:semiHidden="1" w:unhideWhenUsed="1"/>
+    <w:lsdException w:name="Table Elegant" w:semiHidden="1" w:unhideWhenUsed="1"/>
+    <w:lsdException w:name="Table Professional" w:semiHidden="1" w:unhideWhenUsed="1"/>
+    <w:lsdException w:name="Table Subtle 1" w:semiHidden="1" w:unhideWhenUsed="1"/>
+    <w:lsdException w:name="Table Subtle 2" w:semiHidden="1" w:unhideWhenUsed="1"/>
+    <w:lsdException w:name="Table Web 1" w:semiHidden="1" w:unhideWhenUsed="1"/>
+    <w:lsdException w:name="Table Web 2" w:semiHidden="1" w:unhideWhenUsed="1"/>
+    <w:lsdException w:name="Table Web 3" w:semiHidden="1" w:unhideWhenUsed="1"/>
+    <w:lsdException w:name="Balloon Text" w:semiHidden="1" w:unhideWhenUsed="1"/>
+    <w:lsdException w:name="Table Grid" w:semiHidden="1" w:uiPriority="39" w:unhideWhenUsed="1"/>
+    <w:lsdException w:name="Table Theme" w:semiHidden="1" w:unhideWhenUsed="1"/>
+    <w:lsdException w:name="Placeholder Text" w:semiHidden="1"/>
+    <w:lsdException w:name="No Spacing" w:uiPriority="1" w:qFormat="1"/>
+    <w:lsdException w:name="Light Shading" w:uiPriority="60"/>
+    <w:lsdException w:name="Light List" w:uiPriority="61"/>
+    <w:lsdException w:name="Light Grid" w:uiPriority="62"/>
+    <w:lsdException w:name="Medium Shading 1" w:uiPriority="63"/>
+    <w:lsdException w:name="Medium Shading 2" w:uiPriority="64"/>
+    <w:lsdException w:name="Medium List 1" w:uiPriority="65"/>
+    <w:lsdException w:name="Medium List 2" w:uiPriority="66"/>
+    <w:lsdException w:name="Medium Grid 1" w:uiPriority="67"/>
+    <w:lsdException w:name="Medium Grid 2" w:uiPriority="68"/>
+    <w:lsdException w:name="Medium Grid 3" w:uiPriority="69"/>
+    <w:lsdException w:name="Dark List" w:uiPriority="70"/>
+    <w:lsdException w:name="Colorful Shading" w:uiPriority="71"/>
+    <w:lsdException w:name="Colorful List" w:uiPriority="72"/>
+    <w:lsdException w:name="Colorful Grid" w:uiPriority="73"/>
+    <w:lsdException w:name="Light Shading Accent 1" w:uiPriority="60"/>
+    <w:lsdException w:name="Light List Accent 1" w:uiPriority="61"/>
+    <w:lsdException w:name="Light Grid Accent 1" w:uiPriority="62"/>
+    <w:lsdException w:name="Medium Shading 1 Accent 1" w:uiPriority="63"/>
+    <w:lsdException w:name="Medium Shading 2 Accent 1" w:uiPriority="64"/>
+    <w:lsdException w:name="Medium List 1 Accent 1" w:uiPriority="65"/>
+    <w:lsdException w:name="Revision" w:semiHidden="1"/>
+    <w:lsdException w:name="List Paragraph" w:uiPriority="34" w:qFormat="1"/>
+    <w:lsdException w:name="Quote" w:uiPriority="29" w:qFormat="1"/>
+    <w:lsdException w:name="Intense Quote" w:uiPriority="30" w:qFormat="1"/>
+    <w:lsdException w:name="Medium List 2 Accent 1" w:uiPriority="66"/>
+    <w:lsdException w:name="Medium Grid 1 Accent 1" w:uiPriority="67"/>
+    <w:lsdException w:name="Medium Grid 2 Accent 1" w:uiPriority="68"/>
+    <w:lsdException w:name="Medium Grid 3 Accent 1" w:uiPriority="69"/>
+    <w:lsdException w:name="Dark List Accent 1" w:uiPriority="70"/>
+    <w:lsdException w:name="Colorful Shading Accent 1" w:uiPriority="71"/>
+    <w:lsdException w:name="Colorful List Accent 1" w:uiPriority="72"/>
+    <w:lsdException w:name="Colorful Grid Accent 1" w:uiPriority="73"/>
+    <w:lsdException w:name="Light Shading Accent 2" w:uiPriority="60"/>
+    <w:lsdException w:name="Light List Accent 2" w:uiPriority="61"/>
+    <w:lsdException w:name="Light Grid Accent 2" w:uiPriority="62"/>
+    <w:lsdException w:name="Medium Shading 1 Accent 2" w:uiPriority="63"/>
+    <w:lsdException w:name="Medium Shading 2 Accent 2" w:uiPriority="64"/>
+    <w:lsdException w:name="Medium List 1 Accent 2" w:uiPriority="65"/>
+    <w:lsdException w:name="Medium List 2 Accent 2" w:uiPriority="66"/>
+    <w:lsdException w:name="Medium Grid 1 Accent 2" w:uiPriority="67"/>
+    <w:lsdException w:name="Medium Grid 2 Accent 2" w:uiPriority="68"/>
+    <w:lsdException w:name="Medium Grid 3 Accent 2" w:uiPriority="69"/>
+    <w:lsdException w:name="Dark List Accent 2" w:uiPriority="70"/>
+    <w:lsdException w:name="Colorful Shading Accent 2" w:uiPriority="71"/>
+    <w:lsdException w:name="Colorful List Accent 2" w:uiPriority="72"/>
+    <w:lsdException w:name="Colorful Grid Accent 2" w:uiPriority="73"/>
+    <w:lsdException w:name="Light Shading Accent 3" w:uiPriority="60"/>
+    <w:lsdException w:name="Light List Accent 3" w:uiPriority="61"/>
+    <w:lsdException w:name="Light Grid Accent 3" w:uiPriority="62"/>
+    <w:lsdException w:name="Medium Shading 1 Accent 3" w:uiPriority="63"/>
+    <w:lsdException w:name="Medium Shading 2 Accent 3" w:uiPriority="64"/>
+    <w:lsdException w:name="Medium List 1 Accent 3" w:uiPriority="65"/>
+    <w:lsdException w:name="Medium List 2 Accent 3" w:uiPriority="66"/>
+    <w:lsdException w:name="Medium Grid 1 Accent 3" w:uiPriority="67"/>
+    <w:lsdException w:name="Medium Grid 2 Accent 3" w:uiPriority="68"/>
+    <w:lsdException w:name="Medium Grid 3 Accent 3" w:uiPriority="69"/>
+    <w:lsdException w:name="Dark List Accent 3" w:uiPriority="70"/>
+    <w:lsdException w:name="Colorful Shading Accent 3" w:uiPriority="71"/>
+    <w:lsdException w:name="Colorful List Accent 3" w:uiPriority="72"/>
+    <w:lsdException w:name="Colorful Grid Accent 3" w:uiPriority="73"/>
+    <w:lsdException w:name="Light Shading Accent 4" w:uiPriority="60"/>
+    <w:lsdException w:name="Light List Accent 4" w:uiPriority="61"/>
+    <w:lsdException w:name="Light Grid Accent 4" w:uiPriority="62"/>
+    <w:lsdException w:name="Medium Shading 1 Accent 4" w:uiPriority="63"/>
+    <w:lsdException w:name="Medium Shading 2 Accent 4" w:uiPriority="64"/>
+    <w:lsdException w:name="Medium List 1 Accent 4" w:uiPriority="65"/>
+    <w:lsdException w:name="Medium List 2 Accent 4" w:uiPriority="66"/>
+    <w:lsdException w:name="Medium Grid 1 Accent 4" w:uiPriority="67"/>
+    <w:lsdException w:name="Medium Grid 2 Accent 4" w:uiPriority="68"/>
+    <w:lsdException w:name="Medium Grid 3 Accent 4" w:uiPriority="69"/>
+    <w:lsdException w:name="Dark List Accent 4" w:uiPriority="70"/>
+    <w:lsdException w:name="Colorful Shading Accent 4" w:uiPriority="71"/>
+    <w:lsdException w:name="Colorful List Accent 4" w:uiPriority="72"/>
+    <w:lsdException w:name="Colorful Grid Accent 4" w:uiPriority="73"/>
+    <w:lsdException w:name="Light Shading Accent 5" w:uiPriority="60"/>
+    <w:lsdException w:name="Light List Accent 5" w:uiPriority="61"/>
+    <w:lsdException w:name="Light Grid Accent 5" w:uiPriority="62"/>
+    <w:lsdException w:name="Medium Shading 1 Accent 5" w:uiPriority="63"/>
+    <w:lsdException w:name="Medium Shading 2 Accent 5" w:uiPriority="64"/>
+    <w:lsdException w:name="Medium List 1 Accent 5" w:uiPriority="65"/>
+    <w:lsdException w:name="Medium List 2 Accent 5" w:uiPriority="66"/>
+    <w:lsdException w:name="Medium Grid 1 Accent 5" w:uiPriority="67"/>
+    <w:lsdException w:name="Medium Grid 2 Accent 5" w:uiPriority="68"/>
+    <w:lsdException w:name="Medium Grid 3 Accent 5" w:uiPriority="69"/>
+    <w:lsdException w:name="Dark List Accent 5" w:uiPriority="70"/>
+    <w:lsdException w:name="Colorful Shading Accent 5" w:uiPriority="71"/>
+    <w:lsdException w:name="Colorful List Accent 5" w:uiPriority="72"/>
+    <w:lsdException w:name="Colorful Grid Accent 5" w:uiPriority="73"/>
+    <w:lsdException w:name="Light Shading Accent 6" w:uiPriority="60"/>
+    <w:lsdException w:name="Light List Accent 6" w:uiPriority="61"/>
+    <w:lsdException w:name="Light Grid Accent 6" w:uiPriority="62"/>
+    <w:lsdException w:name="Medium Shading 1 Accent 6" w:uiPriority="63"/>
+    <w:lsdException w:name="Medium Shading 2 Accent 6" w:uiPriority="64"/>
+    <w:lsdException w:name="Medium List 1 Accent 6" w:uiPriority="65"/>
+    <w:lsdException w:name="Medium List 2 Accent 6" w:uiPriority="66"/>
+    <w:lsdException w:name="Medium Grid 1 Accent 6" w:uiPriority="67"/>
+    <w:lsdException w:name="Medium Grid 2 Accent 6" w:uiPriority="68"/>
+    <w:lsdException w:name="Medium Grid 3 Accent 6" w:uiPriority="69"/>
+    <w:lsdException w:name="Dark List Accent 6" w:uiPriority="70"/>
+    <w:lsdException w:name="Colorful Shading Accent 6" w:uiPriority="71"/>
+    <w:lsdException w:name="Colorful List Accent 6" w:uiPriority="72"/>
+    <w:lsdException w:name="Colorful Grid Accent 6" w:uiPriority="73"/>
+    <w:lsdException w:name="Subtle Emphasis" w:uiPriority="19" w:qFormat="1"/>
+    <w:lsdException w:name="Intense Emphasis" w:uiPriority="21" w:qFormat="1"/>
+    <w:lsdException w:name="Subtle Reference" w:uiPriority="31" w:qFormat="1"/>
+    <w:lsdException w:name="Intense Reference" w:uiPriority="32" w:qFormat="1"/>
+    <w:lsdException w:name="Book Title" w:uiPriority="33" w:qFormat="1"/>
+    <w:lsdException w:name="Bibliography" w:semiHidden="1" w:uiPriority="37" w:unhideWhenUsed="1"/>
+    <w:lsdException w:name="TOC Heading" w:semiHidden="1" w:uiPriority="39" w:unhideWhenUsed="1" w:qFormat="1"/>
+    <w:lsdException w:name="Plain Table 1" w:uiPriority="41"/>
+    <w:lsdException w:name="Plain Table 2" w:uiPriority="42"/>
+    <w:lsdException w:name="Plain Table 3" w:uiPriority="43"/>
+    <w:lsdException w:name="Plain Table 4" w:uiPriority="44"/>
+    <w:lsdException w:name="Plain Table 5" w:uiPriority="45"/>
+    <w:lsdException w:name="Grid Table Light" w:uiPriority="40"/>
+    <w:lsdException w:name="Grid Table 1 Light" w:uiPriority="46"/>
+    <w:lsdException w:name="Grid Table 2" w:uiPriority="47"/>
+    <w:lsdException w:name="Grid Table 3" w:uiPriority="48"/>
+    <w:lsdException w:name="Grid Table 4" w:uiPriority="49"/>
+    <w:lsdException w:name="Grid Table 5 Dark" w:uiPriority="50"/>
+    <w:lsdException w:name="Grid Table 6 Colorful" w:uiPriority="51"/>
+    <w:lsdException w:name="Grid Table 7 Colorful" w:uiPriority="52"/>
+    <w:lsdException w:name="Grid Table 1 Light Accent 1" w:uiPriority="46"/>
+    <w:lsdException w:name="Grid Table 2 Accent 1" w:uiPriority="47"/>
+    <w:lsdException w:name="Grid Table 3 Accent 1" w:uiPriority="48"/>
+    <w:lsdException w:name="Grid Table 4 Accent 1" w:uiPriority="49"/>
+    <w:lsdException w:name="Grid Table 5 Dark Accent 1" w:uiPriority="50"/>
+    <w:lsdException w:name="Grid Table 6 Colorful Accent 1" w:uiPriority="51"/>
+    <w:lsdException w:name="Grid Table 7 Colorful Accent 1" w:uiPriority="52"/>
+    <w:lsdException w:name="Grid Table 1 Light Accent 2" w:uiPriority="46"/>
+    <w:lsdException w:name="Grid Table 2 Accent 2" w:uiPriority="47"/>
+    <w:lsdException w:name="Grid Table 3 Accent 2" w:uiPriority="48"/>
+    <w:lsdException w:name="Grid Table 4 Accent 2" w:uiPriority="49"/>
+    <w:lsdException w:name="Grid Table 5 Dark Accent 2" w:uiPriority="50"/>
+    <w:lsdException w:name="Grid Table 6 Colorful Accent 2" w:uiPriority="51"/>
+    <w:lsdException w:name="Grid Table 7 Colorful Accent 2" w:uiPriority="52"/>
+    <w:lsdException w:name="Grid Table 1 Light Accent 3" w:uiPriority="46"/>
+    <w:lsdException w:name="Grid Table 2 Accent 3" w:uiPriority="47"/>
+    <w:lsdException w:name="Grid Table 3 Accent 3" w:uiPriority="48"/>
+    <w:lsdException w:name="Grid Table 4 Accent 3" w:uiPriority="49"/>
+    <w:lsdException w:name="Grid Table 5 Dark Accent 3" w:uiPriority="50"/>
+    <w:lsdException w:name="Grid Table 6 Colorful Accent 3" w:uiPriority="51"/>
+    <w:lsdException w:name="Grid Table 7 Colorful Accent 3" w:uiPriority="52"/>
+    <w:lsdException w:name="Grid Table 1 Light Accent 4" w:uiPriority="46"/>
+    <w:lsdException w:name="Grid Table 2 Accent 4" w:uiPriority="47"/>
+    <w:lsdException w:name="Grid Table 3 Accent 4" w:uiPriority="48"/>
+    <w:lsdException w:name="Grid Table 4 Accent 4" w:uiPriority="49"/>
+    <w:lsdException w:name="Grid Table 5 Dark Accent 4" w:uiPriority="50"/>
+    <w:lsdException w:name="Grid Table 6 Colorful Accent 4" w:uiPriority="51"/>
+    <w:lsdException w:name="Grid Table 7 Colorful Accent 4" w:uiPriority="52"/>
+    <w:lsdException w:name="Grid Table 1 Light Accent 5" w:uiPriority="46"/>
+    <w:lsdException w:name="Grid Table 2 Accent 5" w:uiPriority="47"/>
+    <w:lsdException w:name="Grid Table 3 Accent 5" w:uiPriority="48"/>
+    <w:lsdException w:name="Grid Table 4 Accent 5" w:uiPriority="49"/>
+    <w:lsdException w:name="Grid Table 5 Dark Accent 5" w:uiPriority="50"/>
+    <w:lsdException w:name="Grid Table 6 Colorful Accent 5" w:uiPriority="51"/>
+    <w:lsdException w:name="Grid Table 7 Colorful Accent 5" w:uiPriority="52"/>
+    <w:lsdException w:name="Grid Table 1 Light Accent 6" w:uiPriority="46"/>
+    <w:lsdException w:name="Grid Table 2 Accent 6" w:uiPriority="47"/>
+    <w:lsdException w:name="Grid Table 3 Accent 6" w:uiPriority="48"/>
+    <w:lsdException w:name="Grid Table 4 Accent 6" w:uiPriority="49"/>
+    <w:lsdException w:name="Grid Table 5 Dark Accent 6" w:uiPriority="50"/>
+    <w:lsdException w:name="Grid Table 6 Colorful Accent 6" w:uiPriority="51"/>
+    <w:lsdException w:name="Grid Table 7 Colorful Accent 6" w:uiPriority="52"/>
+    <w:lsdException w:name="List Table 1 Light" w:uiPriority="46"/>
+    <w:lsdException w:name="List Table 2" w:uiPriority="47"/>
+    <w:lsdException w:name="List Table 3" w:uiPriority="48"/>
+    <w:lsdException w:name="List Table 4" w:uiPriority="49"/>
+    <w:lsdException w:name="List Table 5 Dark" w:uiPriority="50"/>
+    <w:lsdException w:name="List Table 6 Colorful" w:uiPriority="51"/>
+    <w:lsdException w:name="List Table 7 Colorful" w:uiPriority="52"/>
+    <w:lsdException w:name="List Table 1 Light Accent 1" w:uiPriority="46"/>
+    <w:lsdException w:name="List Table 2 Accent 1" w:uiPriority="47"/>
+    <w:lsdException w:name="List Table 3 Accent 1" w:uiPriority="48"/>
+    <w:lsdException w:name="List Table 4 Accent 1" w:uiPriority="49"/>
+    <w:lsdException w:name="List Table 5 Dark Accent 1" w:uiPriority="50"/>
+    <w:lsdException w:name="List Table 6 Colorful Accent 1" w:uiPriority="51"/>
+    <w:lsdException w:name="List Table 7 Colorful Accent 1" w:uiPriority="52"/>
+    <w:lsdException w:name="List Table 1 Light Accent 2" w:uiPriority="46"/>
+    <w:lsdException w:name="List Table 2 Accent 2" w:uiPriority="47"/>
+    <w:lsdException w:name="List Table 3 Accent 2" w:uiPriority="48"/>
+    <w:lsdException w:name="List Table 4 Accent 2" w:uiPriority="49"/>
+    <w:lsdException w:name="List Table 5 Dark Accent 2" w:uiPriority="50"/>
+    <w:lsdException w:name="List Table 6 Colorful Accent 2" w:uiPriority="51"/>
+    <w:lsdException w:name="List Table 7 Colorful Accent 2" w:uiPriority="52"/>
+    <w:lsdException w:name="List Table 1 Light Accent 3" w:uiPriority="46"/>
+    <w:lsdException w:name="List Table 2 Accent 3" w:uiPriority="47"/>
+    <w:lsdException w:name="List Table 3 Accent 3" w:uiPriority="48"/>
+    <w:lsdException w:name="List Table 4 Accent 3" w:uiPriority="49"/>
+    <w:lsdException w:name="List Table 5 Dark Accent 3" w:uiPriority="50"/>
+    <w:lsdException w:name="List Table 6 Colorful Accent 3" w:uiPriority="51"/>
+    <w:lsdException w:name="List Table 7 Colorful Accent 3" w:uiPriority="52"/>
+    <w:lsdException w:name="List Table 1 Light Accent 4" w:uiPriority="46"/>
+    <w:lsdException w:name="List Table 2 Accent 4" w:uiPriority="47"/>
+    <w:lsdException w:name="List Table 3 Accent 4" w:uiPriority="48"/>
+    <w:lsdException w:name="List Table 4 Accent 4" w:uiPriority="49"/>
+    <w:lsdException w:name="List Table 5 Dark Accent 4" w:uiPriority="50"/>
+    <w:lsdException w:name="List Table 6 Colorful Accent 4" w:uiPriority="51"/>
+    <w:lsdException w:name="List Table 7 Colorful Accent 4" w:uiPriority="52"/>
+    <w:lsdException w:name="List Table 1 Light Accent 5" w:uiPriority="46"/>
+    <w:lsdException w:name="List Table 2 Accent 5" w:uiPriority="47"/>
+    <w:lsdException w:name="List Table 3 Accent 5" w:uiPriority="48"/>
+    <w:lsdException w:name="List Table 4 Accent 5" w:uiPriority="49"/>
+    <w:lsdException w:name="List Table 5 Dark Accent 5" w:uiPriority="50"/>
+    <w:lsdException w:name="List Table 6 Colorful Accent 5" w:uiPriority="51"/>
+    <w:lsdException w:name="List Table 7 Colorful Accent 5" w:uiPriority="52"/>
+    <w:lsdException w:name="List Table 1 Light Accent 6" w:uiPriority="46"/>
+    <w:lsdException w:name="List Table 2 Accent 6" w:uiPriority="47"/>
+    <w:lsdException w:name="List Table 3 Accent 6" w:uiPriority="48"/>
+    <w:lsdException w:name="List Table 4 Accent 6" w:uiPriority="49"/>
+    <w:lsdException w:name="List Table 5 Dark Accent 6" w:uiPriority="50"/>
+    <w:lsdException w:name="List Table 6 Colorful Accent 6" w:uiPriority="51"/>
+    <w:lsdException w:name="List Table 7 Colorful Accent 6" w:uiPriority="52"/>
+    <w:lsdException w:name="Mention" w:semiHidden="1" w:unhideWhenUsed="1"/>
+    <w:lsdException w:name="Smart Hyperlink" w:semiHidden="1" w:unhideWhenUsed="1"/>
+    <w:lsdException w:name="Hashtag" w:semiHidden="1" w:unhideWhenUsed="1"/>
+    <w:lsdException w:name="Unresolved Mention" w:semiHidden="1" w:unhideWhenUsed="1"/>
+    <w:lsdException w:name="Smart Link" w:semiHidden="1" w:unhideWhenUsed="1"/>
   </w:latentStyles>
   <w:style w:type="paragraph" w:default="1" w:styleId="a">
     <w:name w:val="Normal"/>
@@ -2975,7 +2934,7 @@
   <a:extraClrSchemeLst/>
   <a:extLst>
     <a:ext uri="{05A4C25C-085E-4340-85A3-A5531E510DB2}">
-      <thm15:themeFamily xmlns:thm15="http://schemas.microsoft.com/office/thememl/2012/main" xmlns="" name="Office Theme" id="{62F939B6-93AF-4DB8-9C6B-D6C7DFDC589F}" vid="{4A3C46E8-61CC-4603-A589-7422A47A8E4A}"/>
+      <thm15:themeFamily xmlns:thm15="http://schemas.microsoft.com/office/thememl/2012/main" name="Office Theme" id="{62F939B6-93AF-4DB8-9C6B-D6C7DFDC589F}" vid="{4A3C46E8-61CC-4603-A589-7422A47A8E4A}"/>
     </a:ext>
   </a:extLst>
 </a:theme>

</xml_diff>